<commit_message>
226 pass and updated memo
</commit_message>
<xml_diff>
--- a/algorithms/memo.docx
+++ b/algorithms/memo.docx
@@ -51,6 +51,11 @@
     <w:sdt>
       <w:sdtPr>
         <w:rPr>
+          <w:rFonts w:asciiTheme="minorHAnsi" w:eastAsiaTheme="minorEastAsia" w:hAnsiTheme="minorHAnsi" w:cstheme="minorBidi"/>
+          <w:color w:val="auto"/>
+          <w:kern w:val="2"/>
+          <w:sz w:val="21"/>
+          <w:szCs w:val="22"/>
           <w:lang w:val="ja-JP"/>
         </w:rPr>
         <w:id w:val="-1983382962"/>
@@ -61,13 +66,8 @@
       </w:sdtPr>
       <w:sdtEndPr>
         <w:rPr>
-          <w:rFonts w:asciiTheme="minorHAnsi" w:eastAsiaTheme="minorEastAsia" w:hAnsiTheme="minorHAnsi" w:cstheme="minorBidi"/>
           <w:b/>
           <w:bCs/>
-          <w:color w:val="auto"/>
-          <w:kern w:val="2"/>
-          <w:sz w:val="21"/>
-          <w:szCs w:val="22"/>
         </w:rPr>
       </w:sdtEndPr>
       <w:sdtContent>
@@ -106,7 +106,7 @@
           <w:r>
             <w:fldChar w:fldCharType="separate"/>
           </w:r>
-          <w:hyperlink w:anchor="_Toc142776374" w:history="1">
+          <w:hyperlink w:anchor="_Toc142826628" w:history="1">
             <w:r>
               <w:rPr>
                 <w:rStyle w:val="a6"/>
@@ -136,7 +136,7 @@
                 <w:noProof/>
                 <w:webHidden/>
               </w:rPr>
-              <w:instrText xml:space="preserve"> PAGEREF _Toc142776374 \h </w:instrText>
+              <w:instrText xml:space="preserve"> PAGEREF _Toc142826628 \h </w:instrText>
             </w:r>
             <w:r>
               <w:rPr>
@@ -181,7 +181,7 @@
               <w14:ligatures w14:val="standardContextual"/>
             </w:rPr>
           </w:pPr>
-          <w:hyperlink w:anchor="_Toc142776375" w:history="1">
+          <w:hyperlink w:anchor="_Toc142826629" w:history="1">
             <w:r>
               <w:rPr>
                 <w:rStyle w:val="a6"/>
@@ -246,7 +246,7 @@
                 <w:noProof/>
                 <w:webHidden/>
               </w:rPr>
-              <w:instrText xml:space="preserve"> PAGEREF _Toc142776375 \h </w:instrText>
+              <w:instrText xml:space="preserve"> PAGEREF _Toc142826629 \h </w:instrText>
             </w:r>
             <w:r>
               <w:rPr>
@@ -266,7 +266,7 @@
                 <w:noProof/>
                 <w:webHidden/>
               </w:rPr>
-              <w:t>1</w:t>
+              <w:t>2</w:t>
             </w:r>
             <w:r>
               <w:rPr>
@@ -291,7 +291,7 @@
               <w14:ligatures w14:val="standardContextual"/>
             </w:rPr>
           </w:pPr>
-          <w:hyperlink w:anchor="_Toc142776376" w:history="1">
+          <w:hyperlink w:anchor="_Toc142826630" w:history="1">
             <w:r>
               <w:rPr>
                 <w:rStyle w:val="a6"/>
@@ -338,7 +338,7 @@
                 <w:noProof/>
                 <w:webHidden/>
               </w:rPr>
-              <w:instrText xml:space="preserve"> PAGEREF _Toc142776376 \h </w:instrText>
+              <w:instrText xml:space="preserve"> PAGEREF _Toc142826630 \h </w:instrText>
             </w:r>
             <w:r>
               <w:rPr>
@@ -383,7 +383,7 @@
               <w14:ligatures w14:val="standardContextual"/>
             </w:rPr>
           </w:pPr>
-          <w:hyperlink w:anchor="_Toc142776377" w:history="1">
+          <w:hyperlink w:anchor="_Toc142826631" w:history="1">
             <w:r>
               <w:rPr>
                 <w:rStyle w:val="a6"/>
@@ -430,7 +430,7 @@
                 <w:noProof/>
                 <w:webHidden/>
               </w:rPr>
-              <w:instrText xml:space="preserve"> PAGEREF _Toc142776377 \h </w:instrText>
+              <w:instrText xml:space="preserve"> PAGEREF _Toc142826631 \h </w:instrText>
             </w:r>
             <w:r>
               <w:rPr>
@@ -475,7 +475,7 @@
               <w14:ligatures w14:val="standardContextual"/>
             </w:rPr>
           </w:pPr>
-          <w:hyperlink w:anchor="_Toc142776378" w:history="1">
+          <w:hyperlink w:anchor="_Toc142826632" w:history="1">
             <w:r>
               <w:rPr>
                 <w:rStyle w:val="a6"/>
@@ -513,7 +513,7 @@
                 <w:noProof/>
                 <w:webHidden/>
               </w:rPr>
-              <w:instrText xml:space="preserve"> PAGEREF _Toc142776378 \h </w:instrText>
+              <w:instrText xml:space="preserve"> PAGEREF _Toc142826632 \h </w:instrText>
             </w:r>
             <w:r>
               <w:rPr>
@@ -558,7 +558,7 @@
               <w14:ligatures w14:val="standardContextual"/>
             </w:rPr>
           </w:pPr>
-          <w:hyperlink w:anchor="_Toc142776379" w:history="1">
+          <w:hyperlink w:anchor="_Toc142826633" w:history="1">
             <w:r>
               <w:rPr>
                 <w:rStyle w:val="a6"/>
@@ -596,7 +596,7 @@
                 <w:noProof/>
                 <w:webHidden/>
               </w:rPr>
-              <w:instrText xml:space="preserve"> PAGEREF _Toc142776379 \h </w:instrText>
+              <w:instrText xml:space="preserve"> PAGEREF _Toc142826633 \h </w:instrText>
             </w:r>
             <w:r>
               <w:rPr>
@@ -629,10 +629,97 @@
         </w:p>
         <w:p>
           <w:pPr>
+            <w:pStyle w:val="11"/>
+            <w:tabs>
+              <w:tab w:val="right" w:leader="dot" w:pos="8494"/>
+            </w:tabs>
             <w:rPr>
-              <w:rFonts w:hint="eastAsia"/>
+              <w:rFonts w:cstheme="minorBidi"/>
+              <w:noProof/>
+              <w:kern w:val="2"/>
+              <w:sz w:val="21"/>
+              <w14:ligatures w14:val="standardContextual"/>
             </w:rPr>
           </w:pPr>
+          <w:hyperlink w:anchor="_Toc142826634" w:history="1">
+            <w:r>
+              <w:rPr>
+                <w:rStyle w:val="a6"/>
+                <w:b/>
+                <w:bCs/>
+                <w:noProof/>
+              </w:rPr>
+              <w:t>Tree</w:t>
+            </w:r>
+            <w:r>
+              <w:rPr>
+                <w:rStyle w:val="a6"/>
+                <w:b/>
+                <w:bCs/>
+                <w:noProof/>
+              </w:rPr>
+              <w:t>全探査</w:t>
+            </w:r>
+            <w:r>
+              <w:rPr>
+                <w:rStyle w:val="a6"/>
+                <w:b/>
+                <w:bCs/>
+                <w:noProof/>
+              </w:rPr>
+              <w:t xml:space="preserve"> by Queue (226)</w:t>
+            </w:r>
+            <w:r>
+              <w:rPr>
+                <w:noProof/>
+                <w:webHidden/>
+              </w:rPr>
+              <w:tab/>
+            </w:r>
+            <w:r>
+              <w:rPr>
+                <w:noProof/>
+                <w:webHidden/>
+              </w:rPr>
+              <w:fldChar w:fldCharType="begin"/>
+            </w:r>
+            <w:r>
+              <w:rPr>
+                <w:noProof/>
+                <w:webHidden/>
+              </w:rPr>
+              <w:instrText xml:space="preserve"> PAGEREF _Toc142826634 \h </w:instrText>
+            </w:r>
+            <w:r>
+              <w:rPr>
+                <w:noProof/>
+                <w:webHidden/>
+              </w:rPr>
+            </w:r>
+            <w:r>
+              <w:rPr>
+                <w:noProof/>
+                <w:webHidden/>
+              </w:rPr>
+              <w:fldChar w:fldCharType="separate"/>
+            </w:r>
+            <w:r>
+              <w:rPr>
+                <w:noProof/>
+                <w:webHidden/>
+              </w:rPr>
+              <w:t>4</w:t>
+            </w:r>
+            <w:r>
+              <w:rPr>
+                <w:noProof/>
+                <w:webHidden/>
+              </w:rPr>
+              <w:fldChar w:fldCharType="end"/>
+            </w:r>
+          </w:hyperlink>
+        </w:p>
+        <w:p>
           <w:r>
             <w:rPr>
               <w:b/>
@@ -653,7 +740,7 @@
           <w:bCs/>
         </w:rPr>
       </w:pPr>
-      <w:bookmarkStart w:id="0" w:name="_Toc142776374"/>
+      <w:bookmarkStart w:id="0" w:name="_Toc142826628"/>
       <w:r>
         <w:rPr>
           <w:rFonts w:asciiTheme="minorEastAsia" w:eastAsiaTheme="minorEastAsia" w:hAnsiTheme="minorEastAsia" w:hint="eastAsia"/>
@@ -1815,12 +1902,13 @@
           <w:bCs/>
         </w:rPr>
       </w:pPr>
-      <w:bookmarkStart w:id="1" w:name="_Toc142776375"/>
+      <w:bookmarkStart w:id="1" w:name="_Toc142826629"/>
       <w:r>
         <w:rPr>
           <w:b/>
           <w:bCs/>
         </w:rPr>
+        <w:lastRenderedPageBreak/>
         <w:t>HashMap</w:t>
       </w:r>
       <w:r>
@@ -2145,14 +2233,13 @@
           <w:bCs/>
         </w:rPr>
       </w:pPr>
-      <w:bookmarkStart w:id="2" w:name="_Toc142776376"/>
+      <w:bookmarkStart w:id="2" w:name="_Toc142826630"/>
       <w:r>
         <w:rPr>
           <w:rFonts w:hint="eastAsia"/>
           <w:b/>
           <w:bCs/>
         </w:rPr>
-        <w:lastRenderedPageBreak/>
         <w:t>P</w:t>
       </w:r>
       <w:r>
@@ -2618,7 +2705,7 @@
           <w:bCs/>
         </w:rPr>
       </w:pPr>
-      <w:bookmarkStart w:id="3" w:name="_Toc142776377"/>
+      <w:bookmarkStart w:id="3" w:name="_Toc142826631"/>
       <w:r>
         <w:rPr>
           <w:b/>
@@ -3625,7 +3712,7 @@
               <w:spacing w:line="285" w:lineRule="atLeast"/>
               <w:jc w:val="left"/>
               <w:rPr>
-                <w:rFonts w:ascii="Consolas" w:eastAsia="MS PGothic" w:hAnsi="Consolas" w:cs="MS PGothic" w:hint="eastAsia"/>
+                <w:rFonts w:ascii="Consolas" w:eastAsia="MS PGothic" w:hAnsi="Consolas" w:cs="MS PGothic"/>
                 <w:color w:val="000000"/>
                 <w:kern w:val="0"/>
                 <w:szCs w:val="21"/>
@@ -3752,12 +3839,11 @@
       <w:pPr>
         <w:pStyle w:val="1"/>
         <w:rPr>
-          <w:rFonts w:hint="eastAsia"/>
           <w:b/>
           <w:bCs/>
         </w:rPr>
       </w:pPr>
-      <w:bookmarkStart w:id="4" w:name="_Toc142776378"/>
+      <w:bookmarkStart w:id="4" w:name="_Toc142826632"/>
       <w:r>
         <w:rPr>
           <w:rFonts w:hint="eastAsia"/>
@@ -4167,6 +4253,7 @@
                 <w:kern w:val="0"/>
                 <w:szCs w:val="21"/>
               </w:rPr>
+              <w:lastRenderedPageBreak/>
               <w:t xml:space="preserve">        </w:t>
             </w:r>
             <w:r>
@@ -4470,7 +4557,6 @@
                 <w:kern w:val="0"/>
                 <w:szCs w:val="21"/>
               </w:rPr>
-              <w:lastRenderedPageBreak/>
               <w:t xml:space="preserve">    } </w:t>
             </w:r>
             <w:r>
@@ -4856,38 +4942,14 @@
           <w:bCs/>
         </w:rPr>
       </w:pPr>
-      <w:bookmarkStart w:id="5" w:name="_Toc142776379"/>
+      <w:bookmarkStart w:id="5" w:name="_Toc142826633"/>
       <w:r>
         <w:rPr>
           <w:rFonts w:hint="eastAsia"/>
           <w:b/>
           <w:bCs/>
         </w:rPr>
-        <w:t>左</w:t>
-      </w:r>
-      <w:r>
-        <w:rPr>
-          <w:rFonts w:hint="eastAsia"/>
-          <w:b/>
-          <w:bCs/>
-        </w:rPr>
-        <w:t>から見た可能性、</w:t>
-      </w:r>
-      <w:r>
-        <w:rPr>
-          <w:rFonts w:hint="eastAsia"/>
-          <w:b/>
-          <w:bCs/>
-        </w:rPr>
-        <w:t>右</w:t>
-      </w:r>
-      <w:r>
-        <w:rPr>
-          <w:rFonts w:hint="eastAsia"/>
-          <w:b/>
-          <w:bCs/>
-        </w:rPr>
-        <w:t>から見た可能性、総合</w:t>
+        <w:t>左から見た可能性、右から見た可能性、総合</w:t>
       </w:r>
       <w:r>
         <w:rPr>
@@ -6334,7 +6396,7 @@
               <w:spacing w:line="285" w:lineRule="atLeast"/>
               <w:jc w:val="left"/>
               <w:rPr>
-                <w:rFonts w:ascii="Consolas" w:eastAsia="MS PGothic" w:hAnsi="Consolas" w:cs="MS PGothic" w:hint="eastAsia"/>
+                <w:rFonts w:ascii="Consolas" w:eastAsia="MS PGothic" w:hAnsi="Consolas" w:cs="MS PGothic"/>
                 <w:color w:val="000000"/>
                 <w:kern w:val="0"/>
                 <w:szCs w:val="21"/>
@@ -6354,11 +6416,6 @@
       </w:tr>
     </w:tbl>
     <w:p>
-      <w:pPr>
-        <w:rPr>
-          <w:rFonts w:hint="eastAsia"/>
-        </w:rPr>
-      </w:pPr>
       <w:r>
         <w:rPr>
           <w:rFonts w:hint="eastAsia"/>
@@ -6367,6 +6424,1027 @@
       </w:r>
     </w:p>
     <w:p/>
+    <w:p>
+      <w:pPr>
+        <w:pStyle w:val="1"/>
+        <w:rPr>
+          <w:b/>
+          <w:bCs/>
+        </w:rPr>
+      </w:pPr>
+      <w:bookmarkStart w:id="6" w:name="_Toc142826634"/>
+      <w:r>
+        <w:rPr>
+          <w:b/>
+          <w:bCs/>
+        </w:rPr>
+        <w:lastRenderedPageBreak/>
+        <w:t>Tree</w:t>
+      </w:r>
+      <w:r>
+        <w:rPr>
+          <w:rFonts w:hint="eastAsia"/>
+          <w:b/>
+          <w:bCs/>
+        </w:rPr>
+        <w:t>全探査</w:t>
+      </w:r>
+      <w:r>
+        <w:rPr>
+          <w:rFonts w:hint="eastAsia"/>
+          <w:b/>
+          <w:bCs/>
+        </w:rPr>
+        <w:t xml:space="preserve"> </w:t>
+      </w:r>
+      <w:r>
+        <w:rPr>
+          <w:b/>
+          <w:bCs/>
+        </w:rPr>
+        <w:t>by Queue (226)</w:t>
+      </w:r>
+      <w:bookmarkEnd w:id="6"/>
+    </w:p>
+    <w:tbl>
+      <w:tblPr>
+        <w:tblStyle w:val="a3"/>
+        <w:tblW w:w="0" w:type="auto"/>
+        <w:tblLook w:val="04A0" w:firstRow="1" w:lastRow="0" w:firstColumn="1" w:lastColumn="0" w:noHBand="0" w:noVBand="1"/>
+      </w:tblPr>
+      <w:tblGrid>
+        <w:gridCol w:w="8494"/>
+      </w:tblGrid>
+      <w:tr>
+        <w:tc>
+          <w:tcPr>
+            <w:tcW w:w="8494" w:type="dxa"/>
+          </w:tcPr>
+          <w:p>
+            <w:pPr>
+              <w:widowControl/>
+              <w:shd w:val="clear" w:color="auto" w:fill="FFFFFF"/>
+              <w:spacing w:line="285" w:lineRule="atLeast"/>
+              <w:jc w:val="left"/>
+              <w:rPr>
+                <w:rFonts w:ascii="Consolas" w:eastAsia="MS PGothic" w:hAnsi="Consolas" w:cs="MS PGothic"/>
+                <w:color w:val="000000"/>
+                <w:kern w:val="0"/>
+                <w:szCs w:val="21"/>
+              </w:rPr>
+            </w:pPr>
+            <w:r>
+              <w:rPr>
+                <w:rFonts w:ascii="Consolas" w:eastAsia="MS PGothic" w:hAnsi="Consolas" w:cs="MS PGothic"/>
+                <w:color w:val="8F08C4"/>
+                <w:kern w:val="0"/>
+                <w:szCs w:val="21"/>
+              </w:rPr>
+              <w:t>if</w:t>
+            </w:r>
+            <w:r>
+              <w:rPr>
+                <w:rFonts w:ascii="Consolas" w:eastAsia="MS PGothic" w:hAnsi="Consolas" w:cs="MS PGothic"/>
+                <w:color w:val="000000"/>
+                <w:kern w:val="0"/>
+                <w:szCs w:val="21"/>
+              </w:rPr>
+              <w:t xml:space="preserve"> (root == </w:t>
+            </w:r>
+            <w:r>
+              <w:rPr>
+                <w:rFonts w:ascii="Consolas" w:eastAsia="MS PGothic" w:hAnsi="Consolas" w:cs="MS PGothic"/>
+                <w:color w:val="0000FF"/>
+                <w:kern w:val="0"/>
+                <w:szCs w:val="21"/>
+              </w:rPr>
+              <w:t>null</w:t>
+            </w:r>
+            <w:r>
+              <w:rPr>
+                <w:rFonts w:ascii="Consolas" w:eastAsia="MS PGothic" w:hAnsi="Consolas" w:cs="MS PGothic"/>
+                <w:color w:val="000000"/>
+                <w:kern w:val="0"/>
+                <w:szCs w:val="21"/>
+              </w:rPr>
+              <w:t xml:space="preserve">) </w:t>
+            </w:r>
+            <w:r>
+              <w:rPr>
+                <w:rFonts w:ascii="Consolas" w:eastAsia="MS PGothic" w:hAnsi="Consolas" w:cs="MS PGothic"/>
+                <w:color w:val="8F08C4"/>
+                <w:kern w:val="0"/>
+                <w:szCs w:val="21"/>
+              </w:rPr>
+              <w:t>return</w:t>
+            </w:r>
+            <w:r>
+              <w:rPr>
+                <w:rFonts w:ascii="Consolas" w:eastAsia="MS PGothic" w:hAnsi="Consolas" w:cs="MS PGothic"/>
+                <w:color w:val="000000"/>
+                <w:kern w:val="0"/>
+                <w:szCs w:val="21"/>
+              </w:rPr>
+              <w:t xml:space="preserve"> </w:t>
+            </w:r>
+            <w:proofErr w:type="gramStart"/>
+            <w:r>
+              <w:rPr>
+                <w:rFonts w:ascii="Consolas" w:eastAsia="MS PGothic" w:hAnsi="Consolas" w:cs="MS PGothic"/>
+                <w:color w:val="000000"/>
+                <w:kern w:val="0"/>
+                <w:szCs w:val="21"/>
+              </w:rPr>
+              <w:t>root;</w:t>
+            </w:r>
+            <w:proofErr w:type="gramEnd"/>
+          </w:p>
+          <w:p>
+            <w:pPr>
+              <w:widowControl/>
+              <w:shd w:val="clear" w:color="auto" w:fill="FFFFFF"/>
+              <w:spacing w:line="285" w:lineRule="atLeast"/>
+              <w:jc w:val="left"/>
+              <w:rPr>
+                <w:rFonts w:ascii="Consolas" w:eastAsia="MS PGothic" w:hAnsi="Consolas" w:cs="MS PGothic"/>
+                <w:color w:val="000000"/>
+                <w:kern w:val="0"/>
+                <w:szCs w:val="21"/>
+              </w:rPr>
+            </w:pPr>
+            <w:r>
+              <w:rPr>
+                <w:rFonts w:ascii="Consolas" w:eastAsia="MS PGothic" w:hAnsi="Consolas" w:cs="MS PGothic"/>
+                <w:color w:val="2B91AF"/>
+                <w:kern w:val="0"/>
+                <w:szCs w:val="21"/>
+              </w:rPr>
+              <w:t>Queue</w:t>
+            </w:r>
+            <w:r>
+              <w:rPr>
+                <w:rFonts w:ascii="Consolas" w:eastAsia="MS PGothic" w:hAnsi="Consolas" w:cs="MS PGothic"/>
+                <w:color w:val="000000"/>
+                <w:kern w:val="0"/>
+                <w:szCs w:val="21"/>
+              </w:rPr>
+              <w:t>&lt;</w:t>
+            </w:r>
+            <w:proofErr w:type="spellStart"/>
+            <w:r>
+              <w:rPr>
+                <w:rFonts w:ascii="Consolas" w:eastAsia="MS PGothic" w:hAnsi="Consolas" w:cs="MS PGothic"/>
+                <w:color w:val="2B91AF"/>
+                <w:kern w:val="0"/>
+                <w:szCs w:val="21"/>
+              </w:rPr>
+              <w:t>TreeNode</w:t>
+            </w:r>
+            <w:proofErr w:type="spellEnd"/>
+            <w:r>
+              <w:rPr>
+                <w:rFonts w:ascii="Consolas" w:eastAsia="MS PGothic" w:hAnsi="Consolas" w:cs="MS PGothic"/>
+                <w:color w:val="000000"/>
+                <w:kern w:val="0"/>
+                <w:szCs w:val="21"/>
+              </w:rPr>
+              <w:t xml:space="preserve">&gt; </w:t>
+            </w:r>
+            <w:r>
+              <w:rPr>
+                <w:rFonts w:ascii="Consolas" w:eastAsia="MS PGothic" w:hAnsi="Consolas" w:cs="MS PGothic"/>
+                <w:color w:val="1F377F"/>
+                <w:kern w:val="0"/>
+                <w:szCs w:val="21"/>
+              </w:rPr>
+              <w:t>que</w:t>
+            </w:r>
+            <w:r>
+              <w:rPr>
+                <w:rFonts w:ascii="Consolas" w:eastAsia="MS PGothic" w:hAnsi="Consolas" w:cs="MS PGothic"/>
+                <w:color w:val="000000"/>
+                <w:kern w:val="0"/>
+                <w:szCs w:val="21"/>
+              </w:rPr>
+              <w:t xml:space="preserve"> = </w:t>
+            </w:r>
+            <w:r>
+              <w:rPr>
+                <w:rFonts w:ascii="Consolas" w:eastAsia="MS PGothic" w:hAnsi="Consolas" w:cs="MS PGothic"/>
+                <w:color w:val="8F08C4"/>
+                <w:kern w:val="0"/>
+                <w:szCs w:val="21"/>
+              </w:rPr>
+              <w:t>new</w:t>
+            </w:r>
+            <w:r>
+              <w:rPr>
+                <w:rFonts w:ascii="Consolas" w:eastAsia="MS PGothic" w:hAnsi="Consolas" w:cs="MS PGothic"/>
+                <w:color w:val="000000"/>
+                <w:kern w:val="0"/>
+                <w:szCs w:val="21"/>
+              </w:rPr>
+              <w:t xml:space="preserve"> </w:t>
+            </w:r>
+            <w:proofErr w:type="spellStart"/>
+            <w:r>
+              <w:rPr>
+                <w:rFonts w:ascii="Consolas" w:eastAsia="MS PGothic" w:hAnsi="Consolas" w:cs="MS PGothic"/>
+                <w:color w:val="2B91AF"/>
+                <w:kern w:val="0"/>
+                <w:szCs w:val="21"/>
+              </w:rPr>
+              <w:t>ArrayDeque</w:t>
+            </w:r>
+            <w:proofErr w:type="spellEnd"/>
+            <w:r>
+              <w:rPr>
+                <w:rFonts w:ascii="Consolas" w:eastAsia="MS PGothic" w:hAnsi="Consolas" w:cs="MS PGothic"/>
+                <w:color w:val="000000"/>
+                <w:kern w:val="0"/>
+                <w:szCs w:val="21"/>
+              </w:rPr>
+              <w:t>&lt;</w:t>
+            </w:r>
+            <w:proofErr w:type="gramStart"/>
+            <w:r>
+              <w:rPr>
+                <w:rFonts w:ascii="Consolas" w:eastAsia="MS PGothic" w:hAnsi="Consolas" w:cs="MS PGothic"/>
+                <w:color w:val="000000"/>
+                <w:kern w:val="0"/>
+                <w:szCs w:val="21"/>
+              </w:rPr>
+              <w:t>&gt;(</w:t>
+            </w:r>
+            <w:proofErr w:type="gramEnd"/>
+            <w:r>
+              <w:rPr>
+                <w:rFonts w:ascii="Consolas" w:eastAsia="MS PGothic" w:hAnsi="Consolas" w:cs="MS PGothic"/>
+                <w:color w:val="000000"/>
+                <w:kern w:val="0"/>
+                <w:szCs w:val="21"/>
+              </w:rPr>
+              <w:t>);</w:t>
+            </w:r>
+          </w:p>
+          <w:p>
+            <w:pPr>
+              <w:widowControl/>
+              <w:shd w:val="clear" w:color="auto" w:fill="FFFFFF"/>
+              <w:spacing w:line="285" w:lineRule="atLeast"/>
+              <w:jc w:val="left"/>
+              <w:rPr>
+                <w:rFonts w:ascii="Consolas" w:eastAsia="MS PGothic" w:hAnsi="Consolas" w:cs="MS PGothic"/>
+                <w:color w:val="000000"/>
+                <w:kern w:val="0"/>
+                <w:szCs w:val="21"/>
+              </w:rPr>
+            </w:pPr>
+            <w:proofErr w:type="spellStart"/>
+            <w:r>
+              <w:rPr>
+                <w:rFonts w:ascii="Consolas" w:eastAsia="MS PGothic" w:hAnsi="Consolas" w:cs="MS PGothic"/>
+                <w:color w:val="1F377F"/>
+                <w:kern w:val="0"/>
+                <w:szCs w:val="21"/>
+              </w:rPr>
+              <w:t>que</w:t>
+            </w:r>
+            <w:r>
+              <w:rPr>
+                <w:rFonts w:ascii="Consolas" w:eastAsia="MS PGothic" w:hAnsi="Consolas" w:cs="MS PGothic"/>
+                <w:color w:val="000000"/>
+                <w:kern w:val="0"/>
+                <w:szCs w:val="21"/>
+              </w:rPr>
+              <w:t>.</w:t>
+            </w:r>
+            <w:r>
+              <w:rPr>
+                <w:rFonts w:ascii="Consolas" w:eastAsia="MS PGothic" w:hAnsi="Consolas" w:cs="MS PGothic"/>
+                <w:color w:val="74531F"/>
+                <w:kern w:val="0"/>
+                <w:szCs w:val="21"/>
+              </w:rPr>
+              <w:t>add</w:t>
+            </w:r>
+            <w:proofErr w:type="spellEnd"/>
+            <w:r>
+              <w:rPr>
+                <w:rFonts w:ascii="Consolas" w:eastAsia="MS PGothic" w:hAnsi="Consolas" w:cs="MS PGothic"/>
+                <w:color w:val="000000"/>
+                <w:kern w:val="0"/>
+                <w:szCs w:val="21"/>
+              </w:rPr>
+              <w:t>(root</w:t>
+            </w:r>
+            <w:proofErr w:type="gramStart"/>
+            <w:r>
+              <w:rPr>
+                <w:rFonts w:ascii="Consolas" w:eastAsia="MS PGothic" w:hAnsi="Consolas" w:cs="MS PGothic"/>
+                <w:color w:val="000000"/>
+                <w:kern w:val="0"/>
+                <w:szCs w:val="21"/>
+              </w:rPr>
+              <w:t>);</w:t>
+            </w:r>
+            <w:proofErr w:type="gramEnd"/>
+          </w:p>
+          <w:p>
+            <w:pPr>
+              <w:widowControl/>
+              <w:shd w:val="clear" w:color="auto" w:fill="FFFFFF"/>
+              <w:spacing w:line="285" w:lineRule="atLeast"/>
+              <w:jc w:val="left"/>
+              <w:rPr>
+                <w:rFonts w:ascii="Consolas" w:eastAsia="MS PGothic" w:hAnsi="Consolas" w:cs="MS PGothic"/>
+                <w:color w:val="000000"/>
+                <w:kern w:val="0"/>
+                <w:szCs w:val="21"/>
+              </w:rPr>
+            </w:pPr>
+            <w:r>
+              <w:rPr>
+                <w:rFonts w:ascii="Consolas" w:eastAsia="MS PGothic" w:hAnsi="Consolas" w:cs="MS PGothic"/>
+                <w:color w:val="8F08C4"/>
+                <w:kern w:val="0"/>
+                <w:szCs w:val="21"/>
+              </w:rPr>
+              <w:t>while</w:t>
+            </w:r>
+            <w:r>
+              <w:rPr>
+                <w:rFonts w:ascii="Consolas" w:eastAsia="MS PGothic" w:hAnsi="Consolas" w:cs="MS PGothic"/>
+                <w:color w:val="000000"/>
+                <w:kern w:val="0"/>
+                <w:szCs w:val="21"/>
+              </w:rPr>
+              <w:t xml:space="preserve"> </w:t>
+            </w:r>
+            <w:proofErr w:type="gramStart"/>
+            <w:r>
+              <w:rPr>
+                <w:rFonts w:ascii="Consolas" w:eastAsia="MS PGothic" w:hAnsi="Consolas" w:cs="MS PGothic"/>
+                <w:color w:val="000000"/>
+                <w:kern w:val="0"/>
+                <w:szCs w:val="21"/>
+              </w:rPr>
+              <w:t>(!</w:t>
+            </w:r>
+            <w:proofErr w:type="spellStart"/>
+            <w:r>
+              <w:rPr>
+                <w:rFonts w:ascii="Consolas" w:eastAsia="MS PGothic" w:hAnsi="Consolas" w:cs="MS PGothic"/>
+                <w:color w:val="1F377F"/>
+                <w:kern w:val="0"/>
+                <w:szCs w:val="21"/>
+              </w:rPr>
+              <w:t>que</w:t>
+            </w:r>
+            <w:proofErr w:type="gramEnd"/>
+            <w:r>
+              <w:rPr>
+                <w:rFonts w:ascii="Consolas" w:eastAsia="MS PGothic" w:hAnsi="Consolas" w:cs="MS PGothic"/>
+                <w:color w:val="000000"/>
+                <w:kern w:val="0"/>
+                <w:szCs w:val="21"/>
+              </w:rPr>
+              <w:t>.</w:t>
+            </w:r>
+            <w:r>
+              <w:rPr>
+                <w:rFonts w:ascii="Consolas" w:eastAsia="MS PGothic" w:hAnsi="Consolas" w:cs="MS PGothic"/>
+                <w:color w:val="74531F"/>
+                <w:kern w:val="0"/>
+                <w:szCs w:val="21"/>
+              </w:rPr>
+              <w:t>isEmpty</w:t>
+            </w:r>
+            <w:proofErr w:type="spellEnd"/>
+            <w:r>
+              <w:rPr>
+                <w:rFonts w:ascii="Consolas" w:eastAsia="MS PGothic" w:hAnsi="Consolas" w:cs="MS PGothic"/>
+                <w:color w:val="000000"/>
+                <w:kern w:val="0"/>
+                <w:szCs w:val="21"/>
+              </w:rPr>
+              <w:t>()) {</w:t>
+            </w:r>
+          </w:p>
+          <w:p>
+            <w:pPr>
+              <w:widowControl/>
+              <w:shd w:val="clear" w:color="auto" w:fill="FFFFFF"/>
+              <w:spacing w:line="285" w:lineRule="atLeast"/>
+              <w:jc w:val="left"/>
+              <w:rPr>
+                <w:rFonts w:ascii="Consolas" w:eastAsia="MS PGothic" w:hAnsi="Consolas" w:cs="MS PGothic"/>
+                <w:color w:val="000000"/>
+                <w:kern w:val="0"/>
+                <w:szCs w:val="21"/>
+              </w:rPr>
+            </w:pPr>
+            <w:r>
+              <w:rPr>
+                <w:rFonts w:ascii="Consolas" w:eastAsia="MS PGothic" w:hAnsi="Consolas" w:cs="MS PGothic"/>
+                <w:color w:val="000000"/>
+                <w:kern w:val="0"/>
+                <w:szCs w:val="21"/>
+              </w:rPr>
+              <w:t xml:space="preserve">    </w:t>
+            </w:r>
+            <w:proofErr w:type="spellStart"/>
+            <w:r>
+              <w:rPr>
+                <w:rFonts w:ascii="Consolas" w:eastAsia="MS PGothic" w:hAnsi="Consolas" w:cs="MS PGothic"/>
+                <w:color w:val="2B91AF"/>
+                <w:kern w:val="0"/>
+                <w:szCs w:val="21"/>
+              </w:rPr>
+              <w:t>TreeNode</w:t>
+            </w:r>
+            <w:proofErr w:type="spellEnd"/>
+            <w:r>
+              <w:rPr>
+                <w:rFonts w:ascii="Consolas" w:eastAsia="MS PGothic" w:hAnsi="Consolas" w:cs="MS PGothic"/>
+                <w:color w:val="000000"/>
+                <w:kern w:val="0"/>
+                <w:szCs w:val="21"/>
+              </w:rPr>
+              <w:t xml:space="preserve"> </w:t>
+            </w:r>
+            <w:r>
+              <w:rPr>
+                <w:rFonts w:ascii="Consolas" w:eastAsia="MS PGothic" w:hAnsi="Consolas" w:cs="MS PGothic"/>
+                <w:color w:val="1F377F"/>
+                <w:kern w:val="0"/>
+                <w:szCs w:val="21"/>
+              </w:rPr>
+              <w:t>cur</w:t>
+            </w:r>
+            <w:r>
+              <w:rPr>
+                <w:rFonts w:ascii="Consolas" w:eastAsia="MS PGothic" w:hAnsi="Consolas" w:cs="MS PGothic"/>
+                <w:color w:val="000000"/>
+                <w:kern w:val="0"/>
+                <w:szCs w:val="21"/>
+              </w:rPr>
+              <w:t xml:space="preserve"> = </w:t>
+            </w:r>
+            <w:proofErr w:type="spellStart"/>
+            <w:proofErr w:type="gramStart"/>
+            <w:r>
+              <w:rPr>
+                <w:rFonts w:ascii="Consolas" w:eastAsia="MS PGothic" w:hAnsi="Consolas" w:cs="MS PGothic"/>
+                <w:color w:val="1F377F"/>
+                <w:kern w:val="0"/>
+                <w:szCs w:val="21"/>
+              </w:rPr>
+              <w:t>que</w:t>
+            </w:r>
+            <w:r>
+              <w:rPr>
+                <w:rFonts w:ascii="Consolas" w:eastAsia="MS PGothic" w:hAnsi="Consolas" w:cs="MS PGothic"/>
+                <w:color w:val="000000"/>
+                <w:kern w:val="0"/>
+                <w:szCs w:val="21"/>
+              </w:rPr>
+              <w:t>.</w:t>
+            </w:r>
+            <w:r>
+              <w:rPr>
+                <w:rFonts w:ascii="Consolas" w:eastAsia="MS PGothic" w:hAnsi="Consolas" w:cs="MS PGothic"/>
+                <w:color w:val="74531F"/>
+                <w:kern w:val="0"/>
+                <w:szCs w:val="21"/>
+              </w:rPr>
+              <w:t>poll</w:t>
+            </w:r>
+            <w:proofErr w:type="spellEnd"/>
+            <w:proofErr w:type="gramEnd"/>
+            <w:r>
+              <w:rPr>
+                <w:rFonts w:ascii="Consolas" w:eastAsia="MS PGothic" w:hAnsi="Consolas" w:cs="MS PGothic"/>
+                <w:color w:val="000000"/>
+                <w:kern w:val="0"/>
+                <w:szCs w:val="21"/>
+              </w:rPr>
+              <w:t>();</w:t>
+            </w:r>
+          </w:p>
+          <w:p>
+            <w:pPr>
+              <w:widowControl/>
+              <w:shd w:val="clear" w:color="auto" w:fill="FFFFFF"/>
+              <w:spacing w:line="285" w:lineRule="atLeast"/>
+              <w:jc w:val="left"/>
+              <w:rPr>
+                <w:rFonts w:ascii="Consolas" w:eastAsia="MS PGothic" w:hAnsi="Consolas" w:cs="MS PGothic"/>
+                <w:color w:val="000000"/>
+                <w:kern w:val="0"/>
+                <w:szCs w:val="21"/>
+              </w:rPr>
+            </w:pPr>
+            <w:r>
+              <w:rPr>
+                <w:rFonts w:ascii="Consolas" w:eastAsia="MS PGothic" w:hAnsi="Consolas" w:cs="MS PGothic"/>
+                <w:color w:val="000000"/>
+                <w:kern w:val="0"/>
+                <w:szCs w:val="21"/>
+              </w:rPr>
+              <w:t xml:space="preserve">    </w:t>
+            </w:r>
+            <w:r>
+              <w:rPr>
+                <w:rFonts w:ascii="Consolas" w:eastAsia="MS PGothic" w:hAnsi="Consolas" w:cs="MS PGothic"/>
+                <w:color w:val="8F08C4"/>
+                <w:kern w:val="0"/>
+                <w:szCs w:val="21"/>
+              </w:rPr>
+              <w:t>if</w:t>
+            </w:r>
+            <w:r>
+              <w:rPr>
+                <w:rFonts w:ascii="Consolas" w:eastAsia="MS PGothic" w:hAnsi="Consolas" w:cs="MS PGothic"/>
+                <w:color w:val="000000"/>
+                <w:kern w:val="0"/>
+                <w:szCs w:val="21"/>
+              </w:rPr>
+              <w:t xml:space="preserve"> (</w:t>
+            </w:r>
+            <w:proofErr w:type="spellStart"/>
+            <w:proofErr w:type="gramStart"/>
+            <w:r>
+              <w:rPr>
+                <w:rFonts w:ascii="Consolas" w:eastAsia="MS PGothic" w:hAnsi="Consolas" w:cs="MS PGothic"/>
+                <w:color w:val="1F377F"/>
+                <w:kern w:val="0"/>
+                <w:szCs w:val="21"/>
+              </w:rPr>
+              <w:t>cur</w:t>
+            </w:r>
+            <w:r>
+              <w:rPr>
+                <w:rFonts w:ascii="Consolas" w:eastAsia="MS PGothic" w:hAnsi="Consolas" w:cs="MS PGothic"/>
+                <w:color w:val="000000"/>
+                <w:kern w:val="0"/>
+                <w:szCs w:val="21"/>
+              </w:rPr>
+              <w:t>.</w:t>
+            </w:r>
+            <w:r>
+              <w:rPr>
+                <w:rFonts w:ascii="Consolas" w:eastAsia="MS PGothic" w:hAnsi="Consolas" w:cs="MS PGothic"/>
+                <w:color w:val="1F377F"/>
+                <w:kern w:val="0"/>
+                <w:szCs w:val="21"/>
+              </w:rPr>
+              <w:t>left</w:t>
+            </w:r>
+            <w:proofErr w:type="spellEnd"/>
+            <w:proofErr w:type="gramEnd"/>
+            <w:r>
+              <w:rPr>
+                <w:rFonts w:ascii="Consolas" w:eastAsia="MS PGothic" w:hAnsi="Consolas" w:cs="MS PGothic"/>
+                <w:color w:val="000000"/>
+                <w:kern w:val="0"/>
+                <w:szCs w:val="21"/>
+              </w:rPr>
+              <w:t xml:space="preserve"> != </w:t>
+            </w:r>
+            <w:r>
+              <w:rPr>
+                <w:rFonts w:ascii="Consolas" w:eastAsia="MS PGothic" w:hAnsi="Consolas" w:cs="MS PGothic"/>
+                <w:color w:val="0000FF"/>
+                <w:kern w:val="0"/>
+                <w:szCs w:val="21"/>
+              </w:rPr>
+              <w:t>null</w:t>
+            </w:r>
+            <w:r>
+              <w:rPr>
+                <w:rFonts w:ascii="Consolas" w:eastAsia="MS PGothic" w:hAnsi="Consolas" w:cs="MS PGothic"/>
+                <w:color w:val="000000"/>
+                <w:kern w:val="0"/>
+                <w:szCs w:val="21"/>
+              </w:rPr>
+              <w:t>) {</w:t>
+            </w:r>
+          </w:p>
+          <w:p>
+            <w:pPr>
+              <w:widowControl/>
+              <w:shd w:val="clear" w:color="auto" w:fill="FFFFFF"/>
+              <w:spacing w:line="285" w:lineRule="atLeast"/>
+              <w:jc w:val="left"/>
+              <w:rPr>
+                <w:rFonts w:ascii="Consolas" w:eastAsia="MS PGothic" w:hAnsi="Consolas" w:cs="MS PGothic"/>
+                <w:color w:val="000000"/>
+                <w:kern w:val="0"/>
+                <w:szCs w:val="21"/>
+              </w:rPr>
+            </w:pPr>
+            <w:r>
+              <w:rPr>
+                <w:rFonts w:ascii="Consolas" w:eastAsia="MS PGothic" w:hAnsi="Consolas" w:cs="MS PGothic"/>
+                <w:color w:val="000000"/>
+                <w:kern w:val="0"/>
+                <w:szCs w:val="21"/>
+              </w:rPr>
+              <w:t xml:space="preserve">        </w:t>
+            </w:r>
+            <w:proofErr w:type="spellStart"/>
+            <w:r>
+              <w:rPr>
+                <w:rFonts w:ascii="Consolas" w:eastAsia="MS PGothic" w:hAnsi="Consolas" w:cs="MS PGothic"/>
+                <w:color w:val="1F377F"/>
+                <w:kern w:val="0"/>
+                <w:szCs w:val="21"/>
+              </w:rPr>
+              <w:t>que</w:t>
+            </w:r>
+            <w:r>
+              <w:rPr>
+                <w:rFonts w:ascii="Consolas" w:eastAsia="MS PGothic" w:hAnsi="Consolas" w:cs="MS PGothic"/>
+                <w:color w:val="000000"/>
+                <w:kern w:val="0"/>
+                <w:szCs w:val="21"/>
+              </w:rPr>
+              <w:t>.</w:t>
+            </w:r>
+            <w:r>
+              <w:rPr>
+                <w:rFonts w:ascii="Consolas" w:eastAsia="MS PGothic" w:hAnsi="Consolas" w:cs="MS PGothic"/>
+                <w:color w:val="74531F"/>
+                <w:kern w:val="0"/>
+                <w:szCs w:val="21"/>
+              </w:rPr>
+              <w:t>add</w:t>
+            </w:r>
+            <w:proofErr w:type="spellEnd"/>
+            <w:r>
+              <w:rPr>
+                <w:rFonts w:ascii="Consolas" w:eastAsia="MS PGothic" w:hAnsi="Consolas" w:cs="MS PGothic"/>
+                <w:color w:val="000000"/>
+                <w:kern w:val="0"/>
+                <w:szCs w:val="21"/>
+              </w:rPr>
+              <w:t>(</w:t>
+            </w:r>
+            <w:proofErr w:type="spellStart"/>
+            <w:proofErr w:type="gramStart"/>
+            <w:r>
+              <w:rPr>
+                <w:rFonts w:ascii="Consolas" w:eastAsia="MS PGothic" w:hAnsi="Consolas" w:cs="MS PGothic"/>
+                <w:color w:val="1F377F"/>
+                <w:kern w:val="0"/>
+                <w:szCs w:val="21"/>
+              </w:rPr>
+              <w:t>cur</w:t>
+            </w:r>
+            <w:r>
+              <w:rPr>
+                <w:rFonts w:ascii="Consolas" w:eastAsia="MS PGothic" w:hAnsi="Consolas" w:cs="MS PGothic"/>
+                <w:color w:val="000000"/>
+                <w:kern w:val="0"/>
+                <w:szCs w:val="21"/>
+              </w:rPr>
+              <w:t>.</w:t>
+            </w:r>
+            <w:r>
+              <w:rPr>
+                <w:rFonts w:ascii="Consolas" w:eastAsia="MS PGothic" w:hAnsi="Consolas" w:cs="MS PGothic"/>
+                <w:color w:val="1F377F"/>
+                <w:kern w:val="0"/>
+                <w:szCs w:val="21"/>
+              </w:rPr>
+              <w:t>left</w:t>
+            </w:r>
+            <w:proofErr w:type="spellEnd"/>
+            <w:proofErr w:type="gramEnd"/>
+            <w:r>
+              <w:rPr>
+                <w:rFonts w:ascii="Consolas" w:eastAsia="MS PGothic" w:hAnsi="Consolas" w:cs="MS PGothic"/>
+                <w:color w:val="000000"/>
+                <w:kern w:val="0"/>
+                <w:szCs w:val="21"/>
+              </w:rPr>
+              <w:t>);</w:t>
+            </w:r>
+          </w:p>
+          <w:p>
+            <w:pPr>
+              <w:widowControl/>
+              <w:shd w:val="clear" w:color="auto" w:fill="FFFFFF"/>
+              <w:spacing w:line="285" w:lineRule="atLeast"/>
+              <w:jc w:val="left"/>
+              <w:rPr>
+                <w:rFonts w:ascii="Consolas" w:eastAsia="MS PGothic" w:hAnsi="Consolas" w:cs="MS PGothic"/>
+                <w:color w:val="000000"/>
+                <w:kern w:val="0"/>
+                <w:szCs w:val="21"/>
+              </w:rPr>
+            </w:pPr>
+            <w:r>
+              <w:rPr>
+                <w:rFonts w:ascii="Consolas" w:eastAsia="MS PGothic" w:hAnsi="Consolas" w:cs="MS PGothic"/>
+                <w:color w:val="000000"/>
+                <w:kern w:val="0"/>
+                <w:szCs w:val="21"/>
+              </w:rPr>
+              <w:t>    }</w:t>
+            </w:r>
+          </w:p>
+          <w:p>
+            <w:pPr>
+              <w:widowControl/>
+              <w:shd w:val="clear" w:color="auto" w:fill="FFFFFF"/>
+              <w:spacing w:line="285" w:lineRule="atLeast"/>
+              <w:jc w:val="left"/>
+              <w:rPr>
+                <w:rFonts w:ascii="Consolas" w:eastAsia="MS PGothic" w:hAnsi="Consolas" w:cs="MS PGothic"/>
+                <w:color w:val="000000"/>
+                <w:kern w:val="0"/>
+                <w:szCs w:val="21"/>
+              </w:rPr>
+            </w:pPr>
+            <w:r>
+              <w:rPr>
+                <w:rFonts w:ascii="Consolas" w:eastAsia="MS PGothic" w:hAnsi="Consolas" w:cs="MS PGothic"/>
+                <w:color w:val="000000"/>
+                <w:kern w:val="0"/>
+                <w:szCs w:val="21"/>
+              </w:rPr>
+              <w:t xml:space="preserve">    </w:t>
+            </w:r>
+            <w:r>
+              <w:rPr>
+                <w:rFonts w:ascii="Consolas" w:eastAsia="MS PGothic" w:hAnsi="Consolas" w:cs="MS PGothic"/>
+                <w:color w:val="8F08C4"/>
+                <w:kern w:val="0"/>
+                <w:szCs w:val="21"/>
+              </w:rPr>
+              <w:t>if</w:t>
+            </w:r>
+            <w:r>
+              <w:rPr>
+                <w:rFonts w:ascii="Consolas" w:eastAsia="MS PGothic" w:hAnsi="Consolas" w:cs="MS PGothic"/>
+                <w:color w:val="000000"/>
+                <w:kern w:val="0"/>
+                <w:szCs w:val="21"/>
+              </w:rPr>
+              <w:t xml:space="preserve"> (</w:t>
+            </w:r>
+            <w:proofErr w:type="spellStart"/>
+            <w:proofErr w:type="gramStart"/>
+            <w:r>
+              <w:rPr>
+                <w:rFonts w:ascii="Consolas" w:eastAsia="MS PGothic" w:hAnsi="Consolas" w:cs="MS PGothic"/>
+                <w:color w:val="1F377F"/>
+                <w:kern w:val="0"/>
+                <w:szCs w:val="21"/>
+              </w:rPr>
+              <w:t>cur</w:t>
+            </w:r>
+            <w:r>
+              <w:rPr>
+                <w:rFonts w:ascii="Consolas" w:eastAsia="MS PGothic" w:hAnsi="Consolas" w:cs="MS PGothic"/>
+                <w:color w:val="000000"/>
+                <w:kern w:val="0"/>
+                <w:szCs w:val="21"/>
+              </w:rPr>
+              <w:t>.</w:t>
+            </w:r>
+            <w:r>
+              <w:rPr>
+                <w:rFonts w:ascii="Consolas" w:eastAsia="MS PGothic" w:hAnsi="Consolas" w:cs="MS PGothic"/>
+                <w:color w:val="1F377F"/>
+                <w:kern w:val="0"/>
+                <w:szCs w:val="21"/>
+              </w:rPr>
+              <w:t>right</w:t>
+            </w:r>
+            <w:proofErr w:type="spellEnd"/>
+            <w:proofErr w:type="gramEnd"/>
+            <w:r>
+              <w:rPr>
+                <w:rFonts w:ascii="Consolas" w:eastAsia="MS PGothic" w:hAnsi="Consolas" w:cs="MS PGothic"/>
+                <w:color w:val="000000"/>
+                <w:kern w:val="0"/>
+                <w:szCs w:val="21"/>
+              </w:rPr>
+              <w:t xml:space="preserve"> != </w:t>
+            </w:r>
+            <w:r>
+              <w:rPr>
+                <w:rFonts w:ascii="Consolas" w:eastAsia="MS PGothic" w:hAnsi="Consolas" w:cs="MS PGothic"/>
+                <w:color w:val="0000FF"/>
+                <w:kern w:val="0"/>
+                <w:szCs w:val="21"/>
+              </w:rPr>
+              <w:t>null</w:t>
+            </w:r>
+            <w:r>
+              <w:rPr>
+                <w:rFonts w:ascii="Consolas" w:eastAsia="MS PGothic" w:hAnsi="Consolas" w:cs="MS PGothic"/>
+                <w:color w:val="000000"/>
+                <w:kern w:val="0"/>
+                <w:szCs w:val="21"/>
+              </w:rPr>
+              <w:t>) {</w:t>
+            </w:r>
+          </w:p>
+          <w:p>
+            <w:pPr>
+              <w:widowControl/>
+              <w:shd w:val="clear" w:color="auto" w:fill="FFFFFF"/>
+              <w:spacing w:line="285" w:lineRule="atLeast"/>
+              <w:jc w:val="left"/>
+              <w:rPr>
+                <w:rFonts w:ascii="Consolas" w:eastAsia="MS PGothic" w:hAnsi="Consolas" w:cs="MS PGothic"/>
+                <w:color w:val="000000"/>
+                <w:kern w:val="0"/>
+                <w:szCs w:val="21"/>
+              </w:rPr>
+            </w:pPr>
+            <w:r>
+              <w:rPr>
+                <w:rFonts w:ascii="Consolas" w:eastAsia="MS PGothic" w:hAnsi="Consolas" w:cs="MS PGothic"/>
+                <w:color w:val="000000"/>
+                <w:kern w:val="0"/>
+                <w:szCs w:val="21"/>
+              </w:rPr>
+              <w:t xml:space="preserve">        </w:t>
+            </w:r>
+            <w:proofErr w:type="spellStart"/>
+            <w:r>
+              <w:rPr>
+                <w:rFonts w:ascii="Consolas" w:eastAsia="MS PGothic" w:hAnsi="Consolas" w:cs="MS PGothic"/>
+                <w:color w:val="1F377F"/>
+                <w:kern w:val="0"/>
+                <w:szCs w:val="21"/>
+              </w:rPr>
+              <w:t>que</w:t>
+            </w:r>
+            <w:r>
+              <w:rPr>
+                <w:rFonts w:ascii="Consolas" w:eastAsia="MS PGothic" w:hAnsi="Consolas" w:cs="MS PGothic"/>
+                <w:color w:val="000000"/>
+                <w:kern w:val="0"/>
+                <w:szCs w:val="21"/>
+              </w:rPr>
+              <w:t>.</w:t>
+            </w:r>
+            <w:r>
+              <w:rPr>
+                <w:rFonts w:ascii="Consolas" w:eastAsia="MS PGothic" w:hAnsi="Consolas" w:cs="MS PGothic"/>
+                <w:color w:val="74531F"/>
+                <w:kern w:val="0"/>
+                <w:szCs w:val="21"/>
+              </w:rPr>
+              <w:t>add</w:t>
+            </w:r>
+            <w:proofErr w:type="spellEnd"/>
+            <w:r>
+              <w:rPr>
+                <w:rFonts w:ascii="Consolas" w:eastAsia="MS PGothic" w:hAnsi="Consolas" w:cs="MS PGothic"/>
+                <w:color w:val="000000"/>
+                <w:kern w:val="0"/>
+                <w:szCs w:val="21"/>
+              </w:rPr>
+              <w:t>(</w:t>
+            </w:r>
+            <w:proofErr w:type="spellStart"/>
+            <w:proofErr w:type="gramStart"/>
+            <w:r>
+              <w:rPr>
+                <w:rFonts w:ascii="Consolas" w:eastAsia="MS PGothic" w:hAnsi="Consolas" w:cs="MS PGothic"/>
+                <w:color w:val="1F377F"/>
+                <w:kern w:val="0"/>
+                <w:szCs w:val="21"/>
+              </w:rPr>
+              <w:t>cur</w:t>
+            </w:r>
+            <w:r>
+              <w:rPr>
+                <w:rFonts w:ascii="Consolas" w:eastAsia="MS PGothic" w:hAnsi="Consolas" w:cs="MS PGothic"/>
+                <w:color w:val="000000"/>
+                <w:kern w:val="0"/>
+                <w:szCs w:val="21"/>
+              </w:rPr>
+              <w:t>.</w:t>
+            </w:r>
+            <w:r>
+              <w:rPr>
+                <w:rFonts w:ascii="Consolas" w:eastAsia="MS PGothic" w:hAnsi="Consolas" w:cs="MS PGothic"/>
+                <w:color w:val="1F377F"/>
+                <w:kern w:val="0"/>
+                <w:szCs w:val="21"/>
+              </w:rPr>
+              <w:t>right</w:t>
+            </w:r>
+            <w:proofErr w:type="spellEnd"/>
+            <w:proofErr w:type="gramEnd"/>
+            <w:r>
+              <w:rPr>
+                <w:rFonts w:ascii="Consolas" w:eastAsia="MS PGothic" w:hAnsi="Consolas" w:cs="MS PGothic"/>
+                <w:color w:val="000000"/>
+                <w:kern w:val="0"/>
+                <w:szCs w:val="21"/>
+              </w:rPr>
+              <w:t>);</w:t>
+            </w:r>
+          </w:p>
+          <w:p>
+            <w:pPr>
+              <w:widowControl/>
+              <w:shd w:val="clear" w:color="auto" w:fill="FFFFFF"/>
+              <w:spacing w:line="285" w:lineRule="atLeast"/>
+              <w:jc w:val="left"/>
+              <w:rPr>
+                <w:rFonts w:ascii="Consolas" w:eastAsia="MS PGothic" w:hAnsi="Consolas" w:cs="MS PGothic"/>
+                <w:color w:val="000000"/>
+                <w:kern w:val="0"/>
+                <w:szCs w:val="21"/>
+              </w:rPr>
+            </w:pPr>
+            <w:r>
+              <w:rPr>
+                <w:rFonts w:ascii="Consolas" w:eastAsia="MS PGothic" w:hAnsi="Consolas" w:cs="MS PGothic"/>
+                <w:color w:val="000000"/>
+                <w:kern w:val="0"/>
+                <w:szCs w:val="21"/>
+              </w:rPr>
+              <w:t>    }</w:t>
+            </w:r>
+          </w:p>
+          <w:p>
+            <w:pPr>
+              <w:widowControl/>
+              <w:shd w:val="clear" w:color="auto" w:fill="FFFFFF"/>
+              <w:spacing w:line="285" w:lineRule="atLeast"/>
+              <w:jc w:val="left"/>
+              <w:rPr>
+                <w:rFonts w:ascii="Consolas" w:eastAsia="MS PGothic" w:hAnsi="Consolas" w:cs="MS PGothic"/>
+                <w:color w:val="000000"/>
+                <w:kern w:val="0"/>
+                <w:szCs w:val="21"/>
+              </w:rPr>
+            </w:pPr>
+            <w:r>
+              <w:rPr>
+                <w:rFonts w:ascii="Consolas" w:eastAsia="MS PGothic" w:hAnsi="Consolas" w:cs="MS PGothic"/>
+                <w:color w:val="000000"/>
+                <w:kern w:val="0"/>
+                <w:szCs w:val="21"/>
+              </w:rPr>
+              <w:t xml:space="preserve">    </w:t>
+            </w:r>
+            <w:r>
+              <w:rPr>
+                <w:rFonts w:ascii="Consolas" w:eastAsia="MS PGothic" w:hAnsi="Consolas" w:cs="MS PGothic"/>
+                <w:color w:val="74531F"/>
+                <w:kern w:val="0"/>
+                <w:szCs w:val="21"/>
+              </w:rPr>
+              <w:t>//do something</w:t>
+            </w:r>
+            <w:r>
+              <w:rPr>
+                <w:rFonts w:ascii="Consolas" w:eastAsia="MS PGothic" w:hAnsi="Consolas" w:cs="MS PGothic"/>
+                <w:color w:val="74531F"/>
+                <w:kern w:val="0"/>
+                <w:szCs w:val="21"/>
+              </w:rPr>
+              <w:t xml:space="preserve"> to cur</w:t>
+            </w:r>
+          </w:p>
+          <w:p>
+            <w:pPr>
+              <w:widowControl/>
+              <w:shd w:val="clear" w:color="auto" w:fill="FFFFFF"/>
+              <w:spacing w:line="285" w:lineRule="atLeast"/>
+              <w:jc w:val="left"/>
+              <w:rPr>
+                <w:rFonts w:ascii="Consolas" w:eastAsia="MS PGothic" w:hAnsi="Consolas" w:cs="MS PGothic" w:hint="eastAsia"/>
+                <w:color w:val="000000"/>
+                <w:kern w:val="0"/>
+                <w:szCs w:val="21"/>
+              </w:rPr>
+            </w:pPr>
+            <w:r>
+              <w:rPr>
+                <w:rFonts w:ascii="Consolas" w:eastAsia="MS PGothic" w:hAnsi="Consolas" w:cs="MS PGothic"/>
+                <w:color w:val="000000"/>
+                <w:kern w:val="0"/>
+                <w:szCs w:val="21"/>
+              </w:rPr>
+              <w:t>}</w:t>
+            </w:r>
+          </w:p>
+        </w:tc>
+      </w:tr>
+    </w:tbl>
     <w:p/>
     <w:p/>
     <w:p/>
@@ -6377,6 +7455,9 @@
         </w:rPr>
       </w:pPr>
     </w:p>
+    <w:p/>
+    <w:p/>
+    <w:p/>
     <w:p/>
     <w:sectPr>
       <w:pgSz w:w="11906" w:h="16838"/>

</xml_diff>

<commit_message>
239 pass, but need to review
</commit_message>
<xml_diff>
--- a/algorithms/memo.docx
+++ b/algorithms/memo.docx
@@ -106,7 +106,7 @@
           <w:r>
             <w:fldChar w:fldCharType="separate"/>
           </w:r>
-          <w:hyperlink w:anchor="_Toc144078407" w:history="1">
+          <w:hyperlink w:anchor="_Toc144332988" w:history="1">
             <w:r>
               <w:rPr>
                 <w:rStyle w:val="a6"/>
@@ -136,7 +136,7 @@
                 <w:noProof/>
                 <w:webHidden/>
               </w:rPr>
-              <w:instrText xml:space="preserve"> PAGEREF _Toc144078407 \h </w:instrText>
+              <w:instrText xml:space="preserve"> PAGEREF _Toc144332988 \h </w:instrText>
             </w:r>
             <w:r>
               <w:rPr>
@@ -181,7 +181,7 @@
               <w14:ligatures w14:val="standardContextual"/>
             </w:rPr>
           </w:pPr>
-          <w:hyperlink w:anchor="_Toc144078408" w:history="1">
+          <w:hyperlink w:anchor="_Toc144332989" w:history="1">
             <w:r>
               <w:rPr>
                 <w:rStyle w:val="a6"/>
@@ -246,7 +246,7 @@
                 <w:noProof/>
                 <w:webHidden/>
               </w:rPr>
-              <w:instrText xml:space="preserve"> PAGEREF _Toc144078408 \h </w:instrText>
+              <w:instrText xml:space="preserve"> PAGEREF _Toc144332989 \h </w:instrText>
             </w:r>
             <w:r>
               <w:rPr>
@@ -291,7 +291,7 @@
               <w14:ligatures w14:val="standardContextual"/>
             </w:rPr>
           </w:pPr>
-          <w:hyperlink w:anchor="_Toc144078409" w:history="1">
+          <w:hyperlink w:anchor="_Toc144332990" w:history="1">
             <w:r>
               <w:rPr>
                 <w:rStyle w:val="a6"/>
@@ -338,7 +338,7 @@
                 <w:noProof/>
                 <w:webHidden/>
               </w:rPr>
-              <w:instrText xml:space="preserve"> PAGEREF _Toc144078409 \h </w:instrText>
+              <w:instrText xml:space="preserve"> PAGEREF _Toc144332990 \h </w:instrText>
             </w:r>
             <w:r>
               <w:rPr>
@@ -383,7 +383,7 @@
               <w14:ligatures w14:val="standardContextual"/>
             </w:rPr>
           </w:pPr>
-          <w:hyperlink w:anchor="_Toc144078410" w:history="1">
+          <w:hyperlink w:anchor="_Toc144332991" w:history="1">
             <w:r>
               <w:rPr>
                 <w:rStyle w:val="a6"/>
@@ -430,7 +430,7 @@
                 <w:noProof/>
                 <w:webHidden/>
               </w:rPr>
-              <w:instrText xml:space="preserve"> PAGEREF _Toc144078410 \h </w:instrText>
+              <w:instrText xml:space="preserve"> PAGEREF _Toc144332991 \h </w:instrText>
             </w:r>
             <w:r>
               <w:rPr>
@@ -475,7 +475,7 @@
               <w14:ligatures w14:val="standardContextual"/>
             </w:rPr>
           </w:pPr>
-          <w:hyperlink w:anchor="_Toc144078411" w:history="1">
+          <w:hyperlink w:anchor="_Toc144332992" w:history="1">
             <w:r>
               <w:rPr>
                 <w:rStyle w:val="a6"/>
@@ -513,7 +513,7 @@
                 <w:noProof/>
                 <w:webHidden/>
               </w:rPr>
-              <w:instrText xml:space="preserve"> PAGEREF _Toc144078411 \h </w:instrText>
+              <w:instrText xml:space="preserve"> PAGEREF _Toc144332992 \h </w:instrText>
             </w:r>
             <w:r>
               <w:rPr>
@@ -558,7 +558,7 @@
               <w14:ligatures w14:val="standardContextual"/>
             </w:rPr>
           </w:pPr>
-          <w:hyperlink w:anchor="_Toc144078412" w:history="1">
+          <w:hyperlink w:anchor="_Toc144332993" w:history="1">
             <w:r>
               <w:rPr>
                 <w:rStyle w:val="a6"/>
@@ -596,7 +596,7 @@
                 <w:noProof/>
                 <w:webHidden/>
               </w:rPr>
-              <w:instrText xml:space="preserve"> PAGEREF _Toc144078412 \h </w:instrText>
+              <w:instrText xml:space="preserve"> PAGEREF _Toc144332993 \h </w:instrText>
             </w:r>
             <w:r>
               <w:rPr>
@@ -641,7 +641,7 @@
               <w14:ligatures w14:val="standardContextual"/>
             </w:rPr>
           </w:pPr>
-          <w:hyperlink w:anchor="_Toc144078413" w:history="1">
+          <w:hyperlink w:anchor="_Toc144332994" w:history="1">
             <w:r>
               <w:rPr>
                 <w:rStyle w:val="a6"/>
@@ -688,7 +688,7 @@
                 <w:noProof/>
                 <w:webHidden/>
               </w:rPr>
-              <w:instrText xml:space="preserve"> PAGEREF _Toc144078413 \h </w:instrText>
+              <w:instrText xml:space="preserve"> PAGEREF _Toc144332994 \h </w:instrText>
             </w:r>
             <w:r>
               <w:rPr>
@@ -733,7 +733,7 @@
               <w14:ligatures w14:val="standardContextual"/>
             </w:rPr>
           </w:pPr>
-          <w:hyperlink w:anchor="_Toc144078414" w:history="1">
+          <w:hyperlink w:anchor="_Toc144332995" w:history="1">
             <w:r>
               <w:rPr>
                 <w:rStyle w:val="a6"/>
@@ -780,7 +780,7 @@
                 <w:noProof/>
                 <w:webHidden/>
               </w:rPr>
-              <w:instrText xml:space="preserve"> PAGEREF _Toc144078414 \h </w:instrText>
+              <w:instrText xml:space="preserve"> PAGEREF _Toc144332995 \h </w:instrText>
             </w:r>
             <w:r>
               <w:rPr>
@@ -825,7 +825,7 @@
               <w14:ligatures w14:val="standardContextual"/>
             </w:rPr>
           </w:pPr>
-          <w:hyperlink w:anchor="_Toc144078415" w:history="1">
+          <w:hyperlink w:anchor="_Toc144332996" w:history="1">
             <w:r>
               <w:rPr>
                 <w:rStyle w:val="a6"/>
@@ -854,7 +854,7 @@
                 <w:noProof/>
                 <w:webHidden/>
               </w:rPr>
-              <w:instrText xml:space="preserve"> PAGEREF _Toc144078415 \h </w:instrText>
+              <w:instrText xml:space="preserve"> PAGEREF _Toc144332996 \h </w:instrText>
             </w:r>
             <w:r>
               <w:rPr>
@@ -899,7 +899,7 @@
               <w14:ligatures w14:val="standardContextual"/>
             </w:rPr>
           </w:pPr>
-          <w:hyperlink w:anchor="_Toc144078416" w:history="1">
+          <w:hyperlink w:anchor="_Toc144332997" w:history="1">
             <w:r>
               <w:rPr>
                 <w:rStyle w:val="a6"/>
@@ -928,7 +928,7 @@
                 <w:noProof/>
                 <w:webHidden/>
               </w:rPr>
-              <w:instrText xml:space="preserve"> PAGEREF _Toc144078416 \h </w:instrText>
+              <w:instrText xml:space="preserve"> PAGEREF _Toc144332997 \h </w:instrText>
             </w:r>
             <w:r>
               <w:rPr>
@@ -973,7 +973,7 @@
               <w14:ligatures w14:val="standardContextual"/>
             </w:rPr>
           </w:pPr>
-          <w:hyperlink w:anchor="_Toc144078417" w:history="1">
+          <w:hyperlink w:anchor="_Toc144332998" w:history="1">
             <w:r>
               <w:rPr>
                 <w:rStyle w:val="a6"/>
@@ -1011,7 +1011,7 @@
                 <w:noProof/>
                 <w:webHidden/>
               </w:rPr>
-              <w:instrText xml:space="preserve"> PAGEREF _Toc144078417 \h </w:instrText>
+              <w:instrText xml:space="preserve"> PAGEREF _Toc144332998 \h </w:instrText>
             </w:r>
             <w:r>
               <w:rPr>
@@ -1032,6 +1032,163 @@
                 <w:webHidden/>
               </w:rPr>
               <w:t>5</w:t>
+            </w:r>
+            <w:r>
+              <w:rPr>
+                <w:noProof/>
+                <w:webHidden/>
+              </w:rPr>
+              <w:fldChar w:fldCharType="end"/>
+            </w:r>
+          </w:hyperlink>
+        </w:p>
+        <w:p>
+          <w:pPr>
+            <w:pStyle w:val="11"/>
+            <w:tabs>
+              <w:tab w:val="right" w:leader="dot" w:pos="8494"/>
+            </w:tabs>
+            <w:rPr>
+              <w:rFonts w:cstheme="minorBidi"/>
+              <w:noProof/>
+              <w:kern w:val="2"/>
+              <w:sz w:val="21"/>
+              <w14:ligatures w14:val="standardContextual"/>
+            </w:rPr>
+          </w:pPr>
+          <w:hyperlink w:anchor="_Toc144332999" w:history="1">
+            <w:r>
+              <w:rPr>
+                <w:rStyle w:val="a6"/>
+                <w:b/>
+                <w:bCs/>
+                <w:noProof/>
+              </w:rPr>
+              <w:t>Deque</w:t>
+            </w:r>
+            <w:r>
+              <w:rPr>
+                <w:rStyle w:val="a6"/>
+                <w:b/>
+                <w:bCs/>
+                <w:noProof/>
+              </w:rPr>
+              <w:t>を使って、次候補の確保</w:t>
+            </w:r>
+            <w:r>
+              <w:rPr>
+                <w:noProof/>
+                <w:webHidden/>
+              </w:rPr>
+              <w:tab/>
+            </w:r>
+            <w:r>
+              <w:rPr>
+                <w:noProof/>
+                <w:webHidden/>
+              </w:rPr>
+              <w:fldChar w:fldCharType="begin"/>
+            </w:r>
+            <w:r>
+              <w:rPr>
+                <w:noProof/>
+                <w:webHidden/>
+              </w:rPr>
+              <w:instrText xml:space="preserve"> PAGEREF _Toc144332999 \h </w:instrText>
+            </w:r>
+            <w:r>
+              <w:rPr>
+                <w:noProof/>
+                <w:webHidden/>
+              </w:rPr>
+            </w:r>
+            <w:r>
+              <w:rPr>
+                <w:noProof/>
+                <w:webHidden/>
+              </w:rPr>
+              <w:fldChar w:fldCharType="separate"/>
+            </w:r>
+            <w:r>
+              <w:rPr>
+                <w:noProof/>
+                <w:webHidden/>
+              </w:rPr>
+              <w:t>5</w:t>
+            </w:r>
+            <w:r>
+              <w:rPr>
+                <w:noProof/>
+                <w:webHidden/>
+              </w:rPr>
+              <w:fldChar w:fldCharType="end"/>
+            </w:r>
+          </w:hyperlink>
+        </w:p>
+        <w:p>
+          <w:pPr>
+            <w:pStyle w:val="11"/>
+            <w:tabs>
+              <w:tab w:val="right" w:leader="dot" w:pos="8494"/>
+            </w:tabs>
+            <w:rPr>
+              <w:rFonts w:cstheme="minorBidi"/>
+              <w:noProof/>
+              <w:kern w:val="2"/>
+              <w:sz w:val="21"/>
+              <w14:ligatures w14:val="standardContextual"/>
+            </w:rPr>
+          </w:pPr>
+          <w:hyperlink w:anchor="_Toc144333000" w:history="1">
+            <w:r>
+              <w:rPr>
+                <w:rStyle w:val="a6"/>
+                <w:b/>
+                <w:bCs/>
+                <w:noProof/>
+              </w:rPr>
+              <w:t>Review:</w:t>
+            </w:r>
+            <w:r>
+              <w:rPr>
+                <w:noProof/>
+                <w:webHidden/>
+              </w:rPr>
+              <w:tab/>
+            </w:r>
+            <w:r>
+              <w:rPr>
+                <w:noProof/>
+                <w:webHidden/>
+              </w:rPr>
+              <w:fldChar w:fldCharType="begin"/>
+            </w:r>
+            <w:r>
+              <w:rPr>
+                <w:noProof/>
+                <w:webHidden/>
+              </w:rPr>
+              <w:instrText xml:space="preserve"> PAGEREF _Toc144333000 \h </w:instrText>
+            </w:r>
+            <w:r>
+              <w:rPr>
+                <w:noProof/>
+                <w:webHidden/>
+              </w:rPr>
+            </w:r>
+            <w:r>
+              <w:rPr>
+                <w:noProof/>
+                <w:webHidden/>
+              </w:rPr>
+              <w:fldChar w:fldCharType="separate"/>
+            </w:r>
+            <w:r>
+              <w:rPr>
+                <w:noProof/>
+                <w:webHidden/>
+              </w:rPr>
+              <w:t>6</w:t>
             </w:r>
             <w:r>
               <w:rPr>
@@ -1063,7 +1220,7 @@
           <w:bCs/>
         </w:rPr>
       </w:pPr>
-      <w:bookmarkStart w:id="0" w:name="_Toc144078407"/>
+      <w:bookmarkStart w:id="0" w:name="_Toc144332988"/>
       <w:r>
         <w:rPr>
           <w:rFonts w:asciiTheme="minorEastAsia" w:eastAsiaTheme="minorEastAsia" w:hAnsiTheme="minorEastAsia" w:hint="eastAsia"/>
@@ -1280,6 +1437,7 @@
                 <w:kern w:val="0"/>
                 <w:szCs w:val="21"/>
               </w:rPr>
+              <w:lastRenderedPageBreak/>
               <w:t>for</w:t>
             </w:r>
             <w:r>
@@ -1630,7 +1788,6 @@
                 <w:kern w:val="0"/>
                 <w:szCs w:val="21"/>
               </w:rPr>
-              <w:lastRenderedPageBreak/>
               <w:t xml:space="preserve">        </w:t>
             </w:r>
             <w:r>
@@ -2183,7 +2340,7 @@
           <w:bCs/>
         </w:rPr>
       </w:pPr>
-      <w:bookmarkStart w:id="1" w:name="_Toc144078408"/>
+      <w:bookmarkStart w:id="1" w:name="_Toc144332989"/>
       <w:r>
         <w:rPr>
           <w:b/>
@@ -2511,7 +2668,7 @@
           <w:bCs/>
         </w:rPr>
       </w:pPr>
-      <w:bookmarkStart w:id="2" w:name="_Toc144078409"/>
+      <w:bookmarkStart w:id="2" w:name="_Toc144332990"/>
       <w:r>
         <w:rPr>
           <w:rFonts w:hint="eastAsia"/>
@@ -2963,7 +3120,7 @@
           <w:bCs/>
         </w:rPr>
       </w:pPr>
-      <w:bookmarkStart w:id="3" w:name="_Toc144078410"/>
+      <w:bookmarkStart w:id="3" w:name="_Toc144332991"/>
       <w:r>
         <w:rPr>
           <w:b/>
@@ -3914,6 +4071,7 @@
           <w:kern w:val="0"/>
           <w:szCs w:val="21"/>
         </w:rPr>
+        <w:lastRenderedPageBreak/>
         <w:t>if</w:t>
       </w:r>
       <w:r>
@@ -3998,7 +4156,7 @@
           <w:bCs/>
         </w:rPr>
       </w:pPr>
-      <w:bookmarkStart w:id="4" w:name="_Toc144078411"/>
+      <w:bookmarkStart w:id="4" w:name="_Toc144332992"/>
       <w:r>
         <w:rPr>
           <w:rFonts w:hint="eastAsia"/>
@@ -5065,7 +5223,7 @@
           <w:bCs/>
         </w:rPr>
       </w:pPr>
-      <w:bookmarkStart w:id="5" w:name="_Toc144078412"/>
+      <w:bookmarkStart w:id="5" w:name="_Toc144332993"/>
       <w:r>
         <w:rPr>
           <w:rFonts w:hint="eastAsia"/>
@@ -5988,6 +6146,7 @@
                 <w:kern w:val="0"/>
                 <w:szCs w:val="21"/>
               </w:rPr>
+              <w:lastRenderedPageBreak/>
               <w:t>    right[</w:t>
             </w:r>
             <w:proofErr w:type="spellStart"/>
@@ -6480,7 +6639,7 @@
           <w:bCs/>
         </w:rPr>
       </w:pPr>
-      <w:bookmarkStart w:id="6" w:name="_Toc144078413"/>
+      <w:bookmarkStart w:id="6" w:name="_Toc144332994"/>
       <w:r>
         <w:rPr>
           <w:b/>
@@ -7438,7 +7597,7 @@
           <w:bCs/>
         </w:rPr>
       </w:pPr>
-      <w:bookmarkStart w:id="7" w:name="_Toc144078414"/>
+      <w:bookmarkStart w:id="7" w:name="_Toc144332995"/>
       <w:r>
         <w:rPr>
           <w:b/>
@@ -8417,6 +8576,7 @@
                 <w:kern w:val="0"/>
                 <w:szCs w:val="21"/>
               </w:rPr>
+              <w:lastRenderedPageBreak/>
               <w:t>            }</w:t>
             </w:r>
           </w:p>
@@ -8688,7 +8848,6 @@
                 <w:kern w:val="0"/>
                 <w:szCs w:val="21"/>
               </w:rPr>
-              <w:lastRenderedPageBreak/>
               <w:t xml:space="preserve">                </w:t>
             </w:r>
             <w:r>
@@ -8925,7 +9084,7 @@
           <w:bCs/>
         </w:rPr>
       </w:pPr>
-      <w:bookmarkStart w:id="8" w:name="_Toc144078415"/>
+      <w:bookmarkStart w:id="8" w:name="_Toc144332996"/>
       <w:r>
         <w:rPr>
           <w:rFonts w:hint="eastAsia"/>
@@ -9308,7 +9467,7 @@
           <w:bCs/>
         </w:rPr>
       </w:pPr>
-      <w:bookmarkStart w:id="9" w:name="_Toc144078416"/>
+      <w:bookmarkStart w:id="9" w:name="_Toc144332997"/>
       <w:r>
         <w:rPr>
           <w:b/>
@@ -9574,12 +9733,11 @@
       <w:pPr>
         <w:pStyle w:val="1"/>
         <w:rPr>
-          <w:rFonts w:hint="eastAsia"/>
           <w:b/>
           <w:bCs/>
         </w:rPr>
       </w:pPr>
-      <w:bookmarkStart w:id="10" w:name="_Toc144078417"/>
+      <w:bookmarkStart w:id="10" w:name="_Toc144332998"/>
       <w:proofErr w:type="spellStart"/>
       <w:r>
         <w:rPr>
@@ -9935,7 +10093,7 @@
               <w:spacing w:line="285" w:lineRule="atLeast"/>
               <w:jc w:val="left"/>
               <w:rPr>
-                <w:rFonts w:ascii="Consolas" w:eastAsia="MS PGothic" w:hAnsi="Consolas" w:cs="MS PGothic" w:hint="eastAsia"/>
+                <w:rFonts w:ascii="Consolas" w:eastAsia="MS PGothic" w:hAnsi="Consolas" w:cs="MS PGothic"/>
                 <w:color w:val="000000"/>
                 <w:kern w:val="0"/>
                 <w:szCs w:val="21"/>
@@ -10001,6 +10159,1050 @@
         </w:tc>
       </w:tr>
     </w:tbl>
+    <w:p/>
+    <w:p>
+      <w:pPr>
+        <w:pStyle w:val="1"/>
+        <w:rPr>
+          <w:b/>
+          <w:bCs/>
+        </w:rPr>
+      </w:pPr>
+      <w:bookmarkStart w:id="11" w:name="_Toc144332999"/>
+      <w:r>
+        <w:rPr>
+          <w:rFonts w:hint="eastAsia"/>
+          <w:b/>
+          <w:bCs/>
+        </w:rPr>
+        <w:t>D</w:t>
+      </w:r>
+      <w:r>
+        <w:rPr>
+          <w:b/>
+          <w:bCs/>
+        </w:rPr>
+        <w:t>eque</w:t>
+      </w:r>
+      <w:r>
+        <w:rPr>
+          <w:rFonts w:hint="eastAsia"/>
+          <w:b/>
+          <w:bCs/>
+        </w:rPr>
+        <w:t>を使って、次候補の確保</w:t>
+      </w:r>
+      <w:bookmarkEnd w:id="11"/>
+    </w:p>
+    <w:tbl>
+      <w:tblPr>
+        <w:tblStyle w:val="a3"/>
+        <w:tblW w:w="0" w:type="auto"/>
+        <w:tblLook w:val="04A0" w:firstRow="1" w:lastRow="0" w:firstColumn="1" w:lastColumn="0" w:noHBand="0" w:noVBand="1"/>
+      </w:tblPr>
+      <w:tblGrid>
+        <w:gridCol w:w="8494"/>
+      </w:tblGrid>
+      <w:tr>
+        <w:tc>
+          <w:tcPr>
+            <w:tcW w:w="8494" w:type="dxa"/>
+          </w:tcPr>
+          <w:p>
+            <w:pPr>
+              <w:widowControl/>
+              <w:shd w:val="clear" w:color="auto" w:fill="FFFFFF"/>
+              <w:spacing w:line="285" w:lineRule="atLeast"/>
+              <w:jc w:val="left"/>
+              <w:rPr>
+                <w:rFonts w:ascii="Consolas" w:eastAsia="MS PGothic" w:hAnsi="Consolas" w:cs="MS PGothic"/>
+                <w:color w:val="000000"/>
+                <w:kern w:val="0"/>
+                <w:szCs w:val="21"/>
+              </w:rPr>
+            </w:pPr>
+            <w:r>
+              <w:rPr>
+                <w:rFonts w:ascii="Consolas" w:eastAsia="MS PGothic" w:hAnsi="Consolas" w:cs="MS PGothic"/>
+                <w:color w:val="2B91AF"/>
+                <w:kern w:val="0"/>
+                <w:szCs w:val="21"/>
+              </w:rPr>
+              <w:t>Deque</w:t>
+            </w:r>
+            <w:r>
+              <w:rPr>
+                <w:rFonts w:ascii="Consolas" w:eastAsia="MS PGothic" w:hAnsi="Consolas" w:cs="MS PGothic"/>
+                <w:color w:val="000000"/>
+                <w:kern w:val="0"/>
+                <w:szCs w:val="21"/>
+              </w:rPr>
+              <w:t>&lt;</w:t>
+            </w:r>
+            <w:r>
+              <w:rPr>
+                <w:rFonts w:ascii="Consolas" w:eastAsia="MS PGothic" w:hAnsi="Consolas" w:cs="MS PGothic"/>
+                <w:color w:val="2B91AF"/>
+                <w:kern w:val="0"/>
+                <w:szCs w:val="21"/>
+              </w:rPr>
+              <w:t>Integer</w:t>
+            </w:r>
+            <w:r>
+              <w:rPr>
+                <w:rFonts w:ascii="Consolas" w:eastAsia="MS PGothic" w:hAnsi="Consolas" w:cs="MS PGothic"/>
+                <w:color w:val="000000"/>
+                <w:kern w:val="0"/>
+                <w:szCs w:val="21"/>
+              </w:rPr>
+              <w:t xml:space="preserve">&gt; </w:t>
+            </w:r>
+            <w:r>
+              <w:rPr>
+                <w:rFonts w:ascii="Consolas" w:eastAsia="MS PGothic" w:hAnsi="Consolas" w:cs="MS PGothic"/>
+                <w:color w:val="1F377F"/>
+                <w:kern w:val="0"/>
+                <w:szCs w:val="21"/>
+              </w:rPr>
+              <w:t>q</w:t>
+            </w:r>
+            <w:r>
+              <w:rPr>
+                <w:rFonts w:ascii="Consolas" w:eastAsia="MS PGothic" w:hAnsi="Consolas" w:cs="MS PGothic"/>
+                <w:color w:val="000000"/>
+                <w:kern w:val="0"/>
+                <w:szCs w:val="21"/>
+              </w:rPr>
+              <w:t xml:space="preserve"> = </w:t>
+            </w:r>
+            <w:r>
+              <w:rPr>
+                <w:rFonts w:ascii="Consolas" w:eastAsia="MS PGothic" w:hAnsi="Consolas" w:cs="MS PGothic"/>
+                <w:color w:val="8F08C4"/>
+                <w:kern w:val="0"/>
+                <w:szCs w:val="21"/>
+              </w:rPr>
+              <w:t>new</w:t>
+            </w:r>
+            <w:r>
+              <w:rPr>
+                <w:rFonts w:ascii="Consolas" w:eastAsia="MS PGothic" w:hAnsi="Consolas" w:cs="MS PGothic"/>
+                <w:color w:val="000000"/>
+                <w:kern w:val="0"/>
+                <w:szCs w:val="21"/>
+              </w:rPr>
+              <w:t xml:space="preserve"> </w:t>
+            </w:r>
+            <w:r>
+              <w:rPr>
+                <w:rFonts w:ascii="Consolas" w:eastAsia="MS PGothic" w:hAnsi="Consolas" w:cs="MS PGothic"/>
+                <w:color w:val="74531F"/>
+                <w:kern w:val="0"/>
+                <w:szCs w:val="21"/>
+              </w:rPr>
+              <w:t>LinkedList</w:t>
+            </w:r>
+            <w:r>
+              <w:rPr>
+                <w:rFonts w:ascii="Consolas" w:eastAsia="MS PGothic" w:hAnsi="Consolas" w:cs="MS PGothic"/>
+                <w:color w:val="000000"/>
+                <w:kern w:val="0"/>
+                <w:szCs w:val="21"/>
+              </w:rPr>
+              <w:t>&lt;&gt;();</w:t>
+            </w:r>
+          </w:p>
+          <w:p>
+            <w:pPr>
+              <w:widowControl/>
+              <w:shd w:val="clear" w:color="auto" w:fill="FFFFFF"/>
+              <w:spacing w:line="285" w:lineRule="atLeast"/>
+              <w:jc w:val="left"/>
+              <w:rPr>
+                <w:rFonts w:ascii="Consolas" w:eastAsia="MS PGothic" w:hAnsi="Consolas" w:cs="MS PGothic"/>
+                <w:color w:val="000000"/>
+                <w:kern w:val="0"/>
+                <w:szCs w:val="21"/>
+              </w:rPr>
+            </w:pPr>
+            <w:r>
+              <w:rPr>
+                <w:rFonts w:ascii="Consolas" w:eastAsia="MS PGothic" w:hAnsi="Consolas" w:cs="MS PGothic"/>
+                <w:color w:val="8F08C4"/>
+                <w:kern w:val="0"/>
+                <w:szCs w:val="21"/>
+              </w:rPr>
+              <w:t>for</w:t>
+            </w:r>
+            <w:r>
+              <w:rPr>
+                <w:rFonts w:ascii="Consolas" w:eastAsia="MS PGothic" w:hAnsi="Consolas" w:cs="MS PGothic"/>
+                <w:color w:val="000000"/>
+                <w:kern w:val="0"/>
+                <w:szCs w:val="21"/>
+              </w:rPr>
+              <w:t xml:space="preserve"> (</w:t>
+            </w:r>
+            <w:r>
+              <w:rPr>
+                <w:rFonts w:ascii="Consolas" w:eastAsia="MS PGothic" w:hAnsi="Consolas" w:cs="MS PGothic"/>
+                <w:color w:val="2B91AF"/>
+                <w:kern w:val="0"/>
+                <w:szCs w:val="21"/>
+              </w:rPr>
+              <w:t>int</w:t>
+            </w:r>
+            <w:r>
+              <w:rPr>
+                <w:rFonts w:ascii="Consolas" w:eastAsia="MS PGothic" w:hAnsi="Consolas" w:cs="MS PGothic"/>
+                <w:color w:val="000000"/>
+                <w:kern w:val="0"/>
+                <w:szCs w:val="21"/>
+              </w:rPr>
+              <w:t xml:space="preserve"> </w:t>
+            </w:r>
+            <w:proofErr w:type="spellStart"/>
+            <w:r>
+              <w:rPr>
+                <w:rFonts w:ascii="Consolas" w:eastAsia="MS PGothic" w:hAnsi="Consolas" w:cs="MS PGothic"/>
+                <w:color w:val="1F377F"/>
+                <w:kern w:val="0"/>
+                <w:szCs w:val="21"/>
+              </w:rPr>
+              <w:t>i</w:t>
+            </w:r>
+            <w:proofErr w:type="spellEnd"/>
+            <w:r>
+              <w:rPr>
+                <w:rFonts w:ascii="Consolas" w:eastAsia="MS PGothic" w:hAnsi="Consolas" w:cs="MS PGothic"/>
+                <w:color w:val="000000"/>
+                <w:kern w:val="0"/>
+                <w:szCs w:val="21"/>
+              </w:rPr>
+              <w:t xml:space="preserve"> = </w:t>
+            </w:r>
+            <w:r>
+              <w:rPr>
+                <w:rFonts w:ascii="Consolas" w:eastAsia="MS PGothic" w:hAnsi="Consolas" w:cs="MS PGothic"/>
+                <w:color w:val="098658"/>
+                <w:kern w:val="0"/>
+                <w:szCs w:val="21"/>
+              </w:rPr>
+              <w:t>0</w:t>
+            </w:r>
+            <w:r>
+              <w:rPr>
+                <w:rFonts w:ascii="Consolas" w:eastAsia="MS PGothic" w:hAnsi="Consolas" w:cs="MS PGothic"/>
+                <w:color w:val="000000"/>
+                <w:kern w:val="0"/>
+                <w:szCs w:val="21"/>
+              </w:rPr>
+              <w:t xml:space="preserve">; </w:t>
+            </w:r>
+            <w:proofErr w:type="spellStart"/>
+            <w:r>
+              <w:rPr>
+                <w:rFonts w:ascii="Consolas" w:eastAsia="MS PGothic" w:hAnsi="Consolas" w:cs="MS PGothic"/>
+                <w:color w:val="1F377F"/>
+                <w:kern w:val="0"/>
+                <w:szCs w:val="21"/>
+              </w:rPr>
+              <w:t>i</w:t>
+            </w:r>
+            <w:proofErr w:type="spellEnd"/>
+            <w:r>
+              <w:rPr>
+                <w:rFonts w:ascii="Consolas" w:eastAsia="MS PGothic" w:hAnsi="Consolas" w:cs="MS PGothic"/>
+                <w:color w:val="000000"/>
+                <w:kern w:val="0"/>
+                <w:szCs w:val="21"/>
+              </w:rPr>
+              <w:t xml:space="preserve"> &lt; </w:t>
+            </w:r>
+            <w:r>
+              <w:rPr>
+                <w:rFonts w:ascii="Consolas" w:eastAsia="MS PGothic" w:hAnsi="Consolas" w:cs="MS PGothic"/>
+                <w:color w:val="1F377F"/>
+                <w:kern w:val="0"/>
+                <w:szCs w:val="21"/>
+              </w:rPr>
+              <w:t>n</w:t>
+            </w:r>
+            <w:r>
+              <w:rPr>
+                <w:rFonts w:ascii="Consolas" w:eastAsia="MS PGothic" w:hAnsi="Consolas" w:cs="MS PGothic"/>
+                <w:color w:val="000000"/>
+                <w:kern w:val="0"/>
+                <w:szCs w:val="21"/>
+              </w:rPr>
+              <w:t xml:space="preserve">; </w:t>
+            </w:r>
+            <w:proofErr w:type="spellStart"/>
+            <w:r>
+              <w:rPr>
+                <w:rFonts w:ascii="Consolas" w:eastAsia="MS PGothic" w:hAnsi="Consolas" w:cs="MS PGothic"/>
+                <w:color w:val="1F377F"/>
+                <w:kern w:val="0"/>
+                <w:szCs w:val="21"/>
+              </w:rPr>
+              <w:t>i</w:t>
+            </w:r>
+            <w:proofErr w:type="spellEnd"/>
+            <w:r>
+              <w:rPr>
+                <w:rFonts w:ascii="Consolas" w:eastAsia="MS PGothic" w:hAnsi="Consolas" w:cs="MS PGothic"/>
+                <w:color w:val="000000"/>
+                <w:kern w:val="0"/>
+                <w:szCs w:val="21"/>
+              </w:rPr>
+              <w:t>++) {</w:t>
+            </w:r>
+          </w:p>
+          <w:p>
+            <w:pPr>
+              <w:widowControl/>
+              <w:shd w:val="clear" w:color="auto" w:fill="FFFFFF"/>
+              <w:spacing w:line="285" w:lineRule="atLeast"/>
+              <w:jc w:val="left"/>
+              <w:rPr>
+                <w:rFonts w:ascii="Consolas" w:eastAsia="MS PGothic" w:hAnsi="Consolas" w:cs="MS PGothic"/>
+                <w:color w:val="000000"/>
+                <w:kern w:val="0"/>
+                <w:szCs w:val="21"/>
+              </w:rPr>
+            </w:pPr>
+            <w:r>
+              <w:rPr>
+                <w:rFonts w:ascii="Consolas" w:eastAsia="MS PGothic" w:hAnsi="Consolas" w:cs="MS PGothic"/>
+                <w:color w:val="000000"/>
+                <w:kern w:val="0"/>
+                <w:szCs w:val="21"/>
+              </w:rPr>
+              <w:t xml:space="preserve">    </w:t>
+            </w:r>
+            <w:r>
+              <w:rPr>
+                <w:rFonts w:ascii="Consolas" w:eastAsia="MS PGothic" w:hAnsi="Consolas" w:cs="MS PGothic"/>
+                <w:color w:val="8F08C4"/>
+                <w:kern w:val="0"/>
+                <w:szCs w:val="21"/>
+              </w:rPr>
+              <w:t>if</w:t>
+            </w:r>
+            <w:r>
+              <w:rPr>
+                <w:rFonts w:ascii="Consolas" w:eastAsia="MS PGothic" w:hAnsi="Consolas" w:cs="MS PGothic"/>
+                <w:color w:val="000000"/>
+                <w:kern w:val="0"/>
+                <w:szCs w:val="21"/>
+              </w:rPr>
+              <w:t xml:space="preserve"> (!</w:t>
+            </w:r>
+            <w:proofErr w:type="spellStart"/>
+            <w:r>
+              <w:rPr>
+                <w:rFonts w:ascii="Consolas" w:eastAsia="MS PGothic" w:hAnsi="Consolas" w:cs="MS PGothic"/>
+                <w:color w:val="1F377F"/>
+                <w:kern w:val="0"/>
+                <w:szCs w:val="21"/>
+              </w:rPr>
+              <w:t>q</w:t>
+            </w:r>
+            <w:r>
+              <w:rPr>
+                <w:rFonts w:ascii="Consolas" w:eastAsia="MS PGothic" w:hAnsi="Consolas" w:cs="MS PGothic"/>
+                <w:color w:val="000000"/>
+                <w:kern w:val="0"/>
+                <w:szCs w:val="21"/>
+              </w:rPr>
+              <w:t>.</w:t>
+            </w:r>
+            <w:r>
+              <w:rPr>
+                <w:rFonts w:ascii="Consolas" w:eastAsia="MS PGothic" w:hAnsi="Consolas" w:cs="MS PGothic"/>
+                <w:color w:val="74531F"/>
+                <w:kern w:val="0"/>
+                <w:szCs w:val="21"/>
+              </w:rPr>
+              <w:t>isEmpty</w:t>
+            </w:r>
+            <w:proofErr w:type="spellEnd"/>
+            <w:r>
+              <w:rPr>
+                <w:rFonts w:ascii="Consolas" w:eastAsia="MS PGothic" w:hAnsi="Consolas" w:cs="MS PGothic"/>
+                <w:color w:val="000000"/>
+                <w:kern w:val="0"/>
+                <w:szCs w:val="21"/>
+              </w:rPr>
+              <w:t xml:space="preserve">() &amp;&amp; </w:t>
+            </w:r>
+            <w:proofErr w:type="spellStart"/>
+            <w:r>
+              <w:rPr>
+                <w:rFonts w:ascii="Consolas" w:eastAsia="MS PGothic" w:hAnsi="Consolas" w:cs="MS PGothic"/>
+                <w:color w:val="1F377F"/>
+                <w:kern w:val="0"/>
+                <w:szCs w:val="21"/>
+              </w:rPr>
+              <w:t>q</w:t>
+            </w:r>
+            <w:r>
+              <w:rPr>
+                <w:rFonts w:ascii="Consolas" w:eastAsia="MS PGothic" w:hAnsi="Consolas" w:cs="MS PGothic"/>
+                <w:color w:val="000000"/>
+                <w:kern w:val="0"/>
+                <w:szCs w:val="21"/>
+              </w:rPr>
+              <w:t>.</w:t>
+            </w:r>
+            <w:r>
+              <w:rPr>
+                <w:rFonts w:ascii="Consolas" w:eastAsia="MS PGothic" w:hAnsi="Consolas" w:cs="MS PGothic"/>
+                <w:color w:val="74531F"/>
+                <w:kern w:val="0"/>
+                <w:szCs w:val="21"/>
+              </w:rPr>
+              <w:t>peekFirst</w:t>
+            </w:r>
+            <w:proofErr w:type="spellEnd"/>
+            <w:r>
+              <w:rPr>
+                <w:rFonts w:ascii="Consolas" w:eastAsia="MS PGothic" w:hAnsi="Consolas" w:cs="MS PGothic"/>
+                <w:color w:val="000000"/>
+                <w:kern w:val="0"/>
+                <w:szCs w:val="21"/>
+              </w:rPr>
+              <w:t xml:space="preserve">() &lt; </w:t>
+            </w:r>
+            <w:proofErr w:type="spellStart"/>
+            <w:r>
+              <w:rPr>
+                <w:rFonts w:ascii="Consolas" w:eastAsia="MS PGothic" w:hAnsi="Consolas" w:cs="MS PGothic"/>
+                <w:color w:val="1F377F"/>
+                <w:kern w:val="0"/>
+                <w:szCs w:val="21"/>
+              </w:rPr>
+              <w:t>i</w:t>
+            </w:r>
+            <w:proofErr w:type="spellEnd"/>
+            <w:r>
+              <w:rPr>
+                <w:rFonts w:ascii="Consolas" w:eastAsia="MS PGothic" w:hAnsi="Consolas" w:cs="MS PGothic"/>
+                <w:color w:val="000000"/>
+                <w:kern w:val="0"/>
+                <w:szCs w:val="21"/>
+              </w:rPr>
+              <w:t xml:space="preserve"> - </w:t>
+            </w:r>
+            <w:r>
+              <w:rPr>
+                <w:rFonts w:ascii="Consolas" w:eastAsia="MS PGothic" w:hAnsi="Consolas" w:cs="MS PGothic"/>
+                <w:color w:val="808080"/>
+                <w:kern w:val="0"/>
+                <w:szCs w:val="21"/>
+              </w:rPr>
+              <w:t>k</w:t>
+            </w:r>
+            <w:r>
+              <w:rPr>
+                <w:rFonts w:ascii="Consolas" w:eastAsia="MS PGothic" w:hAnsi="Consolas" w:cs="MS PGothic"/>
+                <w:color w:val="000000"/>
+                <w:kern w:val="0"/>
+                <w:szCs w:val="21"/>
+              </w:rPr>
+              <w:t xml:space="preserve"> + </w:t>
+            </w:r>
+            <w:r>
+              <w:rPr>
+                <w:rFonts w:ascii="Consolas" w:eastAsia="MS PGothic" w:hAnsi="Consolas" w:cs="MS PGothic"/>
+                <w:color w:val="098658"/>
+                <w:kern w:val="0"/>
+                <w:szCs w:val="21"/>
+              </w:rPr>
+              <w:t>1</w:t>
+            </w:r>
+            <w:r>
+              <w:rPr>
+                <w:rFonts w:ascii="Consolas" w:eastAsia="MS PGothic" w:hAnsi="Consolas" w:cs="MS PGothic"/>
+                <w:color w:val="000000"/>
+                <w:kern w:val="0"/>
+                <w:szCs w:val="21"/>
+              </w:rPr>
+              <w:t xml:space="preserve">) </w:t>
+            </w:r>
+            <w:proofErr w:type="spellStart"/>
+            <w:r>
+              <w:rPr>
+                <w:rFonts w:ascii="Consolas" w:eastAsia="MS PGothic" w:hAnsi="Consolas" w:cs="MS PGothic"/>
+                <w:color w:val="1F377F"/>
+                <w:kern w:val="0"/>
+                <w:szCs w:val="21"/>
+              </w:rPr>
+              <w:t>q</w:t>
+            </w:r>
+            <w:r>
+              <w:rPr>
+                <w:rFonts w:ascii="Consolas" w:eastAsia="MS PGothic" w:hAnsi="Consolas" w:cs="MS PGothic"/>
+                <w:color w:val="000000"/>
+                <w:kern w:val="0"/>
+                <w:szCs w:val="21"/>
+              </w:rPr>
+              <w:t>.</w:t>
+            </w:r>
+            <w:r>
+              <w:rPr>
+                <w:rFonts w:ascii="Consolas" w:eastAsia="MS PGothic" w:hAnsi="Consolas" w:cs="MS PGothic"/>
+                <w:color w:val="74531F"/>
+                <w:kern w:val="0"/>
+                <w:szCs w:val="21"/>
+              </w:rPr>
+              <w:t>pollFirst</w:t>
+            </w:r>
+            <w:proofErr w:type="spellEnd"/>
+            <w:r>
+              <w:rPr>
+                <w:rFonts w:ascii="Consolas" w:eastAsia="MS PGothic" w:hAnsi="Consolas" w:cs="MS PGothic"/>
+                <w:color w:val="000000"/>
+                <w:kern w:val="0"/>
+                <w:szCs w:val="21"/>
+              </w:rPr>
+              <w:t>();</w:t>
+            </w:r>
+          </w:p>
+          <w:p>
+            <w:pPr>
+              <w:widowControl/>
+              <w:shd w:val="clear" w:color="auto" w:fill="FFFFFF"/>
+              <w:spacing w:line="285" w:lineRule="atLeast"/>
+              <w:jc w:val="left"/>
+              <w:rPr>
+                <w:rFonts w:ascii="Consolas" w:eastAsia="MS PGothic" w:hAnsi="Consolas" w:cs="MS PGothic" w:hint="eastAsia"/>
+                <w:color w:val="000000"/>
+                <w:kern w:val="0"/>
+                <w:szCs w:val="21"/>
+              </w:rPr>
+            </w:pPr>
+            <w:r>
+              <w:rPr>
+                <w:rFonts w:ascii="Consolas" w:eastAsia="MS PGothic" w:hAnsi="Consolas" w:cs="MS PGothic"/>
+                <w:color w:val="000000"/>
+                <w:kern w:val="0"/>
+                <w:szCs w:val="21"/>
+              </w:rPr>
+              <w:t xml:space="preserve">    </w:t>
+            </w:r>
+            <w:r>
+              <w:rPr>
+                <w:rFonts w:ascii="Consolas" w:eastAsia="MS PGothic" w:hAnsi="Consolas" w:cs="MS PGothic"/>
+                <w:color w:val="8F08C4"/>
+                <w:kern w:val="0"/>
+                <w:szCs w:val="21"/>
+              </w:rPr>
+              <w:t>while</w:t>
+            </w:r>
+            <w:r>
+              <w:rPr>
+                <w:rFonts w:ascii="Consolas" w:eastAsia="MS PGothic" w:hAnsi="Consolas" w:cs="MS PGothic"/>
+                <w:color w:val="000000"/>
+                <w:kern w:val="0"/>
+                <w:szCs w:val="21"/>
+              </w:rPr>
+              <w:t xml:space="preserve"> (!</w:t>
+            </w:r>
+            <w:proofErr w:type="spellStart"/>
+            <w:r>
+              <w:rPr>
+                <w:rFonts w:ascii="Consolas" w:eastAsia="MS PGothic" w:hAnsi="Consolas" w:cs="MS PGothic"/>
+                <w:color w:val="1F377F"/>
+                <w:kern w:val="0"/>
+                <w:szCs w:val="21"/>
+              </w:rPr>
+              <w:t>q</w:t>
+            </w:r>
+            <w:r>
+              <w:rPr>
+                <w:rFonts w:ascii="Consolas" w:eastAsia="MS PGothic" w:hAnsi="Consolas" w:cs="MS PGothic"/>
+                <w:color w:val="000000"/>
+                <w:kern w:val="0"/>
+                <w:szCs w:val="21"/>
+              </w:rPr>
+              <w:t>.</w:t>
+            </w:r>
+            <w:r>
+              <w:rPr>
+                <w:rFonts w:ascii="Consolas" w:eastAsia="MS PGothic" w:hAnsi="Consolas" w:cs="MS PGothic"/>
+                <w:color w:val="74531F"/>
+                <w:kern w:val="0"/>
+                <w:szCs w:val="21"/>
+              </w:rPr>
+              <w:t>isEmpty</w:t>
+            </w:r>
+            <w:proofErr w:type="spellEnd"/>
+            <w:r>
+              <w:rPr>
+                <w:rFonts w:ascii="Consolas" w:eastAsia="MS PGothic" w:hAnsi="Consolas" w:cs="MS PGothic"/>
+                <w:color w:val="000000"/>
+                <w:kern w:val="0"/>
+                <w:szCs w:val="21"/>
+              </w:rPr>
+              <w:t xml:space="preserve">() &amp;&amp; </w:t>
+            </w:r>
+            <w:proofErr w:type="spellStart"/>
+            <w:r>
+              <w:rPr>
+                <w:rFonts w:ascii="Consolas" w:eastAsia="MS PGothic" w:hAnsi="Consolas" w:cs="MS PGothic"/>
+                <w:color w:val="808080"/>
+                <w:kern w:val="0"/>
+                <w:szCs w:val="21"/>
+              </w:rPr>
+              <w:t>nums</w:t>
+            </w:r>
+            <w:proofErr w:type="spellEnd"/>
+            <w:r>
+              <w:rPr>
+                <w:rFonts w:ascii="Consolas" w:eastAsia="MS PGothic" w:hAnsi="Consolas" w:cs="MS PGothic"/>
+                <w:color w:val="000000"/>
+                <w:kern w:val="0"/>
+                <w:szCs w:val="21"/>
+              </w:rPr>
+              <w:t>[</w:t>
+            </w:r>
+            <w:proofErr w:type="spellStart"/>
+            <w:r>
+              <w:rPr>
+                <w:rFonts w:ascii="Consolas" w:eastAsia="MS PGothic" w:hAnsi="Consolas" w:cs="MS PGothic"/>
+                <w:color w:val="1F377F"/>
+                <w:kern w:val="0"/>
+                <w:szCs w:val="21"/>
+              </w:rPr>
+              <w:t>q</w:t>
+            </w:r>
+            <w:r>
+              <w:rPr>
+                <w:rFonts w:ascii="Consolas" w:eastAsia="MS PGothic" w:hAnsi="Consolas" w:cs="MS PGothic"/>
+                <w:color w:val="000000"/>
+                <w:kern w:val="0"/>
+                <w:szCs w:val="21"/>
+              </w:rPr>
+              <w:t>.</w:t>
+            </w:r>
+            <w:r>
+              <w:rPr>
+                <w:rFonts w:ascii="Consolas" w:eastAsia="MS PGothic" w:hAnsi="Consolas" w:cs="MS PGothic"/>
+                <w:color w:val="74531F"/>
+                <w:kern w:val="0"/>
+                <w:szCs w:val="21"/>
+              </w:rPr>
+              <w:t>peekLast</w:t>
+            </w:r>
+            <w:proofErr w:type="spellEnd"/>
+            <w:r>
+              <w:rPr>
+                <w:rFonts w:ascii="Consolas" w:eastAsia="MS PGothic" w:hAnsi="Consolas" w:cs="MS PGothic"/>
+                <w:color w:val="000000"/>
+                <w:kern w:val="0"/>
+                <w:szCs w:val="21"/>
+              </w:rPr>
+              <w:t xml:space="preserve">()] &lt; </w:t>
+            </w:r>
+            <w:proofErr w:type="spellStart"/>
+            <w:r>
+              <w:rPr>
+                <w:rFonts w:ascii="Consolas" w:eastAsia="MS PGothic" w:hAnsi="Consolas" w:cs="MS PGothic"/>
+                <w:color w:val="808080"/>
+                <w:kern w:val="0"/>
+                <w:szCs w:val="21"/>
+              </w:rPr>
+              <w:t>nums</w:t>
+            </w:r>
+            <w:proofErr w:type="spellEnd"/>
+            <w:r>
+              <w:rPr>
+                <w:rFonts w:ascii="Consolas" w:eastAsia="MS PGothic" w:hAnsi="Consolas" w:cs="MS PGothic"/>
+                <w:color w:val="000000"/>
+                <w:kern w:val="0"/>
+                <w:szCs w:val="21"/>
+              </w:rPr>
+              <w:t>[</w:t>
+            </w:r>
+            <w:proofErr w:type="spellStart"/>
+            <w:r>
+              <w:rPr>
+                <w:rFonts w:ascii="Consolas" w:eastAsia="MS PGothic" w:hAnsi="Consolas" w:cs="MS PGothic"/>
+                <w:color w:val="1F377F"/>
+                <w:kern w:val="0"/>
+                <w:szCs w:val="21"/>
+              </w:rPr>
+              <w:t>i</w:t>
+            </w:r>
+            <w:proofErr w:type="spellEnd"/>
+            <w:r>
+              <w:rPr>
+                <w:rFonts w:ascii="Consolas" w:eastAsia="MS PGothic" w:hAnsi="Consolas" w:cs="MS PGothic"/>
+                <w:color w:val="000000"/>
+                <w:kern w:val="0"/>
+                <w:szCs w:val="21"/>
+              </w:rPr>
+              <w:t xml:space="preserve">]) </w:t>
+            </w:r>
+            <w:proofErr w:type="spellStart"/>
+            <w:r>
+              <w:rPr>
+                <w:rFonts w:ascii="Consolas" w:eastAsia="MS PGothic" w:hAnsi="Consolas" w:cs="MS PGothic"/>
+                <w:color w:val="1F377F"/>
+                <w:kern w:val="0"/>
+                <w:szCs w:val="21"/>
+              </w:rPr>
+              <w:t>q</w:t>
+            </w:r>
+            <w:r>
+              <w:rPr>
+                <w:rFonts w:ascii="Consolas" w:eastAsia="MS PGothic" w:hAnsi="Consolas" w:cs="MS PGothic"/>
+                <w:color w:val="000000"/>
+                <w:kern w:val="0"/>
+                <w:szCs w:val="21"/>
+              </w:rPr>
+              <w:t>.</w:t>
+            </w:r>
+            <w:r>
+              <w:rPr>
+                <w:rFonts w:ascii="Consolas" w:eastAsia="MS PGothic" w:hAnsi="Consolas" w:cs="MS PGothic"/>
+                <w:color w:val="74531F"/>
+                <w:kern w:val="0"/>
+                <w:szCs w:val="21"/>
+              </w:rPr>
+              <w:t>pollLast</w:t>
+            </w:r>
+            <w:proofErr w:type="spellEnd"/>
+            <w:r>
+              <w:rPr>
+                <w:rFonts w:ascii="Consolas" w:eastAsia="MS PGothic" w:hAnsi="Consolas" w:cs="MS PGothic"/>
+                <w:color w:val="000000"/>
+                <w:kern w:val="0"/>
+                <w:szCs w:val="21"/>
+              </w:rPr>
+              <w:t>();</w:t>
+            </w:r>
+          </w:p>
+          <w:p>
+            <w:pPr>
+              <w:widowControl/>
+              <w:shd w:val="clear" w:color="auto" w:fill="FFFFFF"/>
+              <w:spacing w:line="285" w:lineRule="atLeast"/>
+              <w:jc w:val="left"/>
+              <w:rPr>
+                <w:rFonts w:ascii="Consolas" w:eastAsia="MS PGothic" w:hAnsi="Consolas" w:cs="MS PGothic"/>
+                <w:color w:val="000000"/>
+                <w:kern w:val="0"/>
+                <w:szCs w:val="21"/>
+              </w:rPr>
+            </w:pPr>
+            <w:r>
+              <w:rPr>
+                <w:rFonts w:ascii="Consolas" w:eastAsia="MS PGothic" w:hAnsi="Consolas" w:cs="MS PGothic"/>
+                <w:color w:val="000000"/>
+                <w:kern w:val="0"/>
+                <w:szCs w:val="21"/>
+              </w:rPr>
+              <w:t xml:space="preserve">    </w:t>
+            </w:r>
+            <w:proofErr w:type="spellStart"/>
+            <w:r>
+              <w:rPr>
+                <w:rFonts w:ascii="Consolas" w:eastAsia="MS PGothic" w:hAnsi="Consolas" w:cs="MS PGothic"/>
+                <w:color w:val="1F377F"/>
+                <w:kern w:val="0"/>
+                <w:szCs w:val="21"/>
+              </w:rPr>
+              <w:t>q</w:t>
+            </w:r>
+            <w:r>
+              <w:rPr>
+                <w:rFonts w:ascii="Consolas" w:eastAsia="MS PGothic" w:hAnsi="Consolas" w:cs="MS PGothic"/>
+                <w:color w:val="000000"/>
+                <w:kern w:val="0"/>
+                <w:szCs w:val="21"/>
+              </w:rPr>
+              <w:t>.</w:t>
+            </w:r>
+            <w:r>
+              <w:rPr>
+                <w:rFonts w:ascii="Consolas" w:eastAsia="MS PGothic" w:hAnsi="Consolas" w:cs="MS PGothic"/>
+                <w:color w:val="74531F"/>
+                <w:kern w:val="0"/>
+                <w:szCs w:val="21"/>
+              </w:rPr>
+              <w:t>offer</w:t>
+            </w:r>
+            <w:proofErr w:type="spellEnd"/>
+            <w:r>
+              <w:rPr>
+                <w:rFonts w:ascii="Consolas" w:eastAsia="MS PGothic" w:hAnsi="Consolas" w:cs="MS PGothic"/>
+                <w:color w:val="000000"/>
+                <w:kern w:val="0"/>
+                <w:szCs w:val="21"/>
+              </w:rPr>
+              <w:t>(</w:t>
+            </w:r>
+            <w:proofErr w:type="spellStart"/>
+            <w:r>
+              <w:rPr>
+                <w:rFonts w:ascii="Consolas" w:eastAsia="MS PGothic" w:hAnsi="Consolas" w:cs="MS PGothic"/>
+                <w:color w:val="1F377F"/>
+                <w:kern w:val="0"/>
+                <w:szCs w:val="21"/>
+              </w:rPr>
+              <w:t>i</w:t>
+            </w:r>
+            <w:proofErr w:type="spellEnd"/>
+            <w:r>
+              <w:rPr>
+                <w:rFonts w:ascii="Consolas" w:eastAsia="MS PGothic" w:hAnsi="Consolas" w:cs="MS PGothic"/>
+                <w:color w:val="000000"/>
+                <w:kern w:val="0"/>
+                <w:szCs w:val="21"/>
+              </w:rPr>
+              <w:t>);</w:t>
+            </w:r>
+          </w:p>
+          <w:p>
+            <w:pPr>
+              <w:widowControl/>
+              <w:shd w:val="clear" w:color="auto" w:fill="FFFFFF"/>
+              <w:spacing w:line="285" w:lineRule="atLeast"/>
+              <w:jc w:val="left"/>
+              <w:rPr>
+                <w:rFonts w:ascii="Consolas" w:eastAsia="MS PGothic" w:hAnsi="Consolas" w:cs="MS PGothic"/>
+                <w:color w:val="000000"/>
+                <w:kern w:val="0"/>
+                <w:szCs w:val="21"/>
+              </w:rPr>
+            </w:pPr>
+            <w:r>
+              <w:rPr>
+                <w:rFonts w:ascii="Consolas" w:eastAsia="MS PGothic" w:hAnsi="Consolas" w:cs="MS PGothic"/>
+                <w:color w:val="000000"/>
+                <w:kern w:val="0"/>
+                <w:szCs w:val="21"/>
+              </w:rPr>
+              <w:lastRenderedPageBreak/>
+              <w:t xml:space="preserve">    </w:t>
+            </w:r>
+            <w:r>
+              <w:rPr>
+                <w:rFonts w:ascii="Consolas" w:eastAsia="MS PGothic" w:hAnsi="Consolas" w:cs="MS PGothic"/>
+                <w:color w:val="8F08C4"/>
+                <w:kern w:val="0"/>
+                <w:szCs w:val="21"/>
+              </w:rPr>
+              <w:t>if</w:t>
+            </w:r>
+            <w:r>
+              <w:rPr>
+                <w:rFonts w:ascii="Consolas" w:eastAsia="MS PGothic" w:hAnsi="Consolas" w:cs="MS PGothic"/>
+                <w:color w:val="000000"/>
+                <w:kern w:val="0"/>
+                <w:szCs w:val="21"/>
+              </w:rPr>
+              <w:t xml:space="preserve"> (</w:t>
+            </w:r>
+            <w:proofErr w:type="spellStart"/>
+            <w:r>
+              <w:rPr>
+                <w:rFonts w:ascii="Consolas" w:eastAsia="MS PGothic" w:hAnsi="Consolas" w:cs="MS PGothic"/>
+                <w:color w:val="1F377F"/>
+                <w:kern w:val="0"/>
+                <w:szCs w:val="21"/>
+              </w:rPr>
+              <w:t>i</w:t>
+            </w:r>
+            <w:proofErr w:type="spellEnd"/>
+            <w:r>
+              <w:rPr>
+                <w:rFonts w:ascii="Consolas" w:eastAsia="MS PGothic" w:hAnsi="Consolas" w:cs="MS PGothic"/>
+                <w:color w:val="000000"/>
+                <w:kern w:val="0"/>
+                <w:szCs w:val="21"/>
+              </w:rPr>
+              <w:t xml:space="preserve"> &gt;= </w:t>
+            </w:r>
+            <w:r>
+              <w:rPr>
+                <w:rFonts w:ascii="Consolas" w:eastAsia="MS PGothic" w:hAnsi="Consolas" w:cs="MS PGothic"/>
+                <w:color w:val="808080"/>
+                <w:kern w:val="0"/>
+                <w:szCs w:val="21"/>
+              </w:rPr>
+              <w:t>k</w:t>
+            </w:r>
+            <w:r>
+              <w:rPr>
+                <w:rFonts w:ascii="Consolas" w:eastAsia="MS PGothic" w:hAnsi="Consolas" w:cs="MS PGothic"/>
+                <w:color w:val="000000"/>
+                <w:kern w:val="0"/>
+                <w:szCs w:val="21"/>
+              </w:rPr>
+              <w:t xml:space="preserve"> - </w:t>
+            </w:r>
+            <w:r>
+              <w:rPr>
+                <w:rFonts w:ascii="Consolas" w:eastAsia="MS PGothic" w:hAnsi="Consolas" w:cs="MS PGothic"/>
+                <w:color w:val="098658"/>
+                <w:kern w:val="0"/>
+                <w:szCs w:val="21"/>
+              </w:rPr>
+              <w:t>1</w:t>
+            </w:r>
+            <w:r>
+              <w:rPr>
+                <w:rFonts w:ascii="Consolas" w:eastAsia="MS PGothic" w:hAnsi="Consolas" w:cs="MS PGothic"/>
+                <w:color w:val="000000"/>
+                <w:kern w:val="0"/>
+                <w:szCs w:val="21"/>
+              </w:rPr>
+              <w:t xml:space="preserve">) </w:t>
+            </w:r>
+            <w:proofErr w:type="spellStart"/>
+            <w:r>
+              <w:rPr>
+                <w:rFonts w:ascii="Consolas" w:eastAsia="MS PGothic" w:hAnsi="Consolas" w:cs="MS PGothic"/>
+                <w:color w:val="1F377F"/>
+                <w:kern w:val="0"/>
+                <w:szCs w:val="21"/>
+              </w:rPr>
+              <w:t>ans</w:t>
+            </w:r>
+            <w:proofErr w:type="spellEnd"/>
+            <w:r>
+              <w:rPr>
+                <w:rFonts w:ascii="Consolas" w:eastAsia="MS PGothic" w:hAnsi="Consolas" w:cs="MS PGothic"/>
+                <w:color w:val="000000"/>
+                <w:kern w:val="0"/>
+                <w:szCs w:val="21"/>
+              </w:rPr>
+              <w:t>[</w:t>
+            </w:r>
+            <w:proofErr w:type="spellStart"/>
+            <w:r>
+              <w:rPr>
+                <w:rFonts w:ascii="Consolas" w:eastAsia="MS PGothic" w:hAnsi="Consolas" w:cs="MS PGothic"/>
+                <w:color w:val="1F377F"/>
+                <w:kern w:val="0"/>
+                <w:szCs w:val="21"/>
+              </w:rPr>
+              <w:t>j</w:t>
+            </w:r>
+            <w:r>
+              <w:rPr>
+                <w:rFonts w:ascii="Consolas" w:eastAsia="MS PGothic" w:hAnsi="Consolas" w:cs="MS PGothic"/>
+                <w:color w:val="000000"/>
+                <w:kern w:val="0"/>
+                <w:szCs w:val="21"/>
+              </w:rPr>
+              <w:t>++</w:t>
+            </w:r>
+            <w:proofErr w:type="spellEnd"/>
+            <w:r>
+              <w:rPr>
+                <w:rFonts w:ascii="Consolas" w:eastAsia="MS PGothic" w:hAnsi="Consolas" w:cs="MS PGothic"/>
+                <w:color w:val="000000"/>
+                <w:kern w:val="0"/>
+                <w:szCs w:val="21"/>
+              </w:rPr>
+              <w:t xml:space="preserve">] = </w:t>
+            </w:r>
+            <w:proofErr w:type="spellStart"/>
+            <w:r>
+              <w:rPr>
+                <w:rFonts w:ascii="Consolas" w:eastAsia="MS PGothic" w:hAnsi="Consolas" w:cs="MS PGothic"/>
+                <w:color w:val="808080"/>
+                <w:kern w:val="0"/>
+                <w:szCs w:val="21"/>
+              </w:rPr>
+              <w:t>nums</w:t>
+            </w:r>
+            <w:proofErr w:type="spellEnd"/>
+            <w:r>
+              <w:rPr>
+                <w:rFonts w:ascii="Consolas" w:eastAsia="MS PGothic" w:hAnsi="Consolas" w:cs="MS PGothic"/>
+                <w:color w:val="000000"/>
+                <w:kern w:val="0"/>
+                <w:szCs w:val="21"/>
+              </w:rPr>
+              <w:t>[</w:t>
+            </w:r>
+            <w:proofErr w:type="spellStart"/>
+            <w:r>
+              <w:rPr>
+                <w:rFonts w:ascii="Consolas" w:eastAsia="MS PGothic" w:hAnsi="Consolas" w:cs="MS PGothic"/>
+                <w:color w:val="1F377F"/>
+                <w:kern w:val="0"/>
+                <w:szCs w:val="21"/>
+              </w:rPr>
+              <w:t>q</w:t>
+            </w:r>
+            <w:r>
+              <w:rPr>
+                <w:rFonts w:ascii="Consolas" w:eastAsia="MS PGothic" w:hAnsi="Consolas" w:cs="MS PGothic"/>
+                <w:color w:val="000000"/>
+                <w:kern w:val="0"/>
+                <w:szCs w:val="21"/>
+              </w:rPr>
+              <w:t>.</w:t>
+            </w:r>
+            <w:r>
+              <w:rPr>
+                <w:rFonts w:ascii="Consolas" w:eastAsia="MS PGothic" w:hAnsi="Consolas" w:cs="MS PGothic"/>
+                <w:color w:val="74531F"/>
+                <w:kern w:val="0"/>
+                <w:szCs w:val="21"/>
+              </w:rPr>
+              <w:t>peekFirst</w:t>
+            </w:r>
+            <w:proofErr w:type="spellEnd"/>
+            <w:r>
+              <w:rPr>
+                <w:rFonts w:ascii="Consolas" w:eastAsia="MS PGothic" w:hAnsi="Consolas" w:cs="MS PGothic"/>
+                <w:color w:val="000000"/>
+                <w:kern w:val="0"/>
+                <w:szCs w:val="21"/>
+              </w:rPr>
+              <w:t>()];</w:t>
+            </w:r>
+          </w:p>
+          <w:p>
+            <w:pPr>
+              <w:widowControl/>
+              <w:shd w:val="clear" w:color="auto" w:fill="FFFFFF"/>
+              <w:spacing w:line="285" w:lineRule="atLeast"/>
+              <w:jc w:val="left"/>
+              <w:rPr>
+                <w:rFonts w:ascii="Consolas" w:eastAsia="MS PGothic" w:hAnsi="Consolas" w:cs="MS PGothic" w:hint="eastAsia"/>
+                <w:color w:val="000000"/>
+                <w:kern w:val="0"/>
+                <w:szCs w:val="21"/>
+              </w:rPr>
+            </w:pPr>
+            <w:r>
+              <w:rPr>
+                <w:rFonts w:ascii="Consolas" w:eastAsia="MS PGothic" w:hAnsi="Consolas" w:cs="MS PGothic"/>
+                <w:color w:val="000000"/>
+                <w:kern w:val="0"/>
+                <w:szCs w:val="21"/>
+              </w:rPr>
+              <w:t>}</w:t>
+            </w:r>
+          </w:p>
+        </w:tc>
+      </w:tr>
+    </w:tbl>
+    <w:p>
+      <w:pPr>
+        <w:rPr>
+          <w:rFonts w:hint="eastAsia"/>
+        </w:rPr>
+      </w:pPr>
+    </w:p>
     <w:p/>
     <w:p/>
     <w:p/>
@@ -10012,10 +11214,40 @@
         </w:rPr>
       </w:pPr>
     </w:p>
+    <w:p>
+      <w:pPr>
+        <w:rPr>
+          <w:rFonts w:hint="eastAsia"/>
+        </w:rPr>
+      </w:pPr>
+    </w:p>
     <w:p/>
     <w:p/>
     <w:p/>
-    <w:p/>
+    <w:p>
+      <w:pPr>
+        <w:pStyle w:val="1"/>
+        <w:rPr>
+          <w:rFonts w:hint="eastAsia"/>
+          <w:b/>
+          <w:bCs/>
+        </w:rPr>
+      </w:pPr>
+      <w:bookmarkStart w:id="12" w:name="_Toc144333000"/>
+      <w:r>
+        <w:rPr>
+          <w:b/>
+          <w:bCs/>
+        </w:rPr>
+        <w:t>Review:</w:t>
+      </w:r>
+      <w:bookmarkEnd w:id="12"/>
+    </w:p>
+    <w:p>
+      <w:r>
+        <w:t>Sliding Window: 239</w:t>
+      </w:r>
+    </w:p>
     <w:sectPr>
       <w:pgSz w:w="11906" w:h="16838"/>
       <w:pgMar w:top="1985" w:right="1701" w:bottom="1701" w:left="1701" w:header="851" w:footer="992" w:gutter="0"/>

</xml_diff>

<commit_message>
memo updated for 739
</commit_message>
<xml_diff>
--- a/algorithms/memo.docx
+++ b/algorithms/memo.docx
@@ -1434,7 +1434,6 @@
     <w:p>
       <w:pPr>
         <w:rPr>
-          <w:rFonts w:hint="eastAsia"/>
           <w:b/>
           <w:bCs/>
           <w:lang w:val="ja-JP"/>
@@ -13400,7 +13399,7 @@
               <w:spacing w:line="285" w:lineRule="atLeast"/>
               <w:jc w:val="left"/>
               <w:rPr>
-                <w:rFonts w:ascii="Consolas" w:eastAsia="MS PGothic" w:hAnsi="Consolas" w:cs="MS PGothic" w:hint="eastAsia"/>
+                <w:rFonts w:ascii="Consolas" w:eastAsia="MS PGothic" w:hAnsi="Consolas" w:cs="MS PGothic"/>
                 <w:color w:val="000000"/>
                 <w:kern w:val="0"/>
                 <w:szCs w:val="21"/>
@@ -13419,6 +13418,862 @@
         </w:tc>
       </w:tr>
     </w:tbl>
+    <w:p/>
+    <w:p>
+      <w:pPr>
+        <w:pStyle w:val="1"/>
+        <w:rPr>
+          <w:b/>
+          <w:bCs/>
+        </w:rPr>
+      </w:pPr>
+      <w:r>
+        <w:rPr>
+          <w:rFonts w:hint="eastAsia"/>
+          <w:b/>
+          <w:bCs/>
+        </w:rPr>
+        <w:t>S</w:t>
+      </w:r>
+      <w:r>
+        <w:rPr>
+          <w:b/>
+          <w:bCs/>
+        </w:rPr>
+        <w:t>tack</w:t>
+      </w:r>
+      <w:r>
+        <w:rPr>
+          <w:rFonts w:hint="eastAsia"/>
+          <w:b/>
+          <w:bCs/>
+        </w:rPr>
+        <w:t>や</w:t>
+      </w:r>
+      <w:r>
+        <w:rPr>
+          <w:rFonts w:hint="eastAsia"/>
+          <w:b/>
+          <w:bCs/>
+        </w:rPr>
+        <w:t>Q</w:t>
+      </w:r>
+      <w:r>
+        <w:rPr>
+          <w:b/>
+          <w:bCs/>
+        </w:rPr>
+        <w:t>ueue</w:t>
+      </w:r>
+      <w:r>
+        <w:rPr>
+          <w:rFonts w:hint="eastAsia"/>
+          <w:b/>
+          <w:bCs/>
+        </w:rPr>
+        <w:t>に要素ではなく</w:t>
+      </w:r>
+      <w:r>
+        <w:rPr>
+          <w:rFonts w:hint="eastAsia"/>
+          <w:b/>
+          <w:bCs/>
+        </w:rPr>
+        <w:t>i</w:t>
+      </w:r>
+      <w:r>
+        <w:rPr>
+          <w:b/>
+          <w:bCs/>
+        </w:rPr>
+        <w:t>ndex</w:t>
+      </w:r>
+      <w:r>
+        <w:rPr>
+          <w:rFonts w:hint="eastAsia"/>
+          <w:b/>
+          <w:bCs/>
+        </w:rPr>
+        <w:t>保存</w:t>
+      </w:r>
+    </w:p>
+    <w:tbl>
+      <w:tblPr>
+        <w:tblStyle w:val="a3"/>
+        <w:tblW w:w="0" w:type="auto"/>
+        <w:tblLook w:val="04A0" w:firstRow="1" w:lastRow="0" w:firstColumn="1" w:lastColumn="0" w:noHBand="0" w:noVBand="1"/>
+      </w:tblPr>
+      <w:tblGrid>
+        <w:gridCol w:w="8494"/>
+      </w:tblGrid>
+      <w:tr>
+        <w:tc>
+          <w:tcPr>
+            <w:tcW w:w="8494" w:type="dxa"/>
+          </w:tcPr>
+          <w:p>
+            <w:pPr>
+              <w:widowControl/>
+              <w:shd w:val="clear" w:color="auto" w:fill="FFFFFF"/>
+              <w:spacing w:line="285" w:lineRule="atLeast"/>
+              <w:jc w:val="left"/>
+              <w:rPr>
+                <w:rFonts w:ascii="Consolas" w:eastAsia="MS PGothic" w:hAnsi="Consolas" w:cs="MS PGothic"/>
+                <w:color w:val="000000"/>
+                <w:kern w:val="0"/>
+                <w:szCs w:val="21"/>
+              </w:rPr>
+            </w:pPr>
+            <w:r>
+              <w:rPr>
+                <w:rFonts w:ascii="Consolas" w:eastAsia="MS PGothic" w:hAnsi="Consolas" w:cs="MS PGothic"/>
+                <w:color w:val="2B91AF"/>
+                <w:kern w:val="0"/>
+                <w:szCs w:val="21"/>
+              </w:rPr>
+              <w:t>Stack</w:t>
+            </w:r>
+            <w:r>
+              <w:rPr>
+                <w:rFonts w:ascii="Consolas" w:eastAsia="MS PGothic" w:hAnsi="Consolas" w:cs="MS PGothic"/>
+                <w:color w:val="000000"/>
+                <w:kern w:val="0"/>
+                <w:szCs w:val="21"/>
+              </w:rPr>
+              <w:t>&lt;</w:t>
+            </w:r>
+            <w:r>
+              <w:rPr>
+                <w:rFonts w:ascii="Consolas" w:eastAsia="MS PGothic" w:hAnsi="Consolas" w:cs="MS PGothic"/>
+                <w:color w:val="2B91AF"/>
+                <w:kern w:val="0"/>
+                <w:szCs w:val="21"/>
+              </w:rPr>
+              <w:t>Integer</w:t>
+            </w:r>
+            <w:r>
+              <w:rPr>
+                <w:rFonts w:ascii="Consolas" w:eastAsia="MS PGothic" w:hAnsi="Consolas" w:cs="MS PGothic"/>
+                <w:color w:val="000000"/>
+                <w:kern w:val="0"/>
+                <w:szCs w:val="21"/>
+              </w:rPr>
+              <w:t xml:space="preserve">&gt; stack = </w:t>
+            </w:r>
+            <w:r>
+              <w:rPr>
+                <w:rFonts w:ascii="Consolas" w:eastAsia="MS PGothic" w:hAnsi="Consolas" w:cs="MS PGothic"/>
+                <w:color w:val="8F08C4"/>
+                <w:kern w:val="0"/>
+                <w:szCs w:val="21"/>
+              </w:rPr>
+              <w:t>new</w:t>
+            </w:r>
+            <w:r>
+              <w:rPr>
+                <w:rFonts w:ascii="Consolas" w:eastAsia="MS PGothic" w:hAnsi="Consolas" w:cs="MS PGothic"/>
+                <w:color w:val="000000"/>
+                <w:kern w:val="0"/>
+                <w:szCs w:val="21"/>
+              </w:rPr>
+              <w:t xml:space="preserve"> </w:t>
+            </w:r>
+            <w:r>
+              <w:rPr>
+                <w:rFonts w:ascii="Consolas" w:eastAsia="MS PGothic" w:hAnsi="Consolas" w:cs="MS PGothic"/>
+                <w:color w:val="74531F"/>
+                <w:kern w:val="0"/>
+                <w:szCs w:val="21"/>
+              </w:rPr>
+              <w:t>Stack</w:t>
+            </w:r>
+            <w:r>
+              <w:rPr>
+                <w:rFonts w:ascii="Consolas" w:eastAsia="MS PGothic" w:hAnsi="Consolas" w:cs="MS PGothic"/>
+                <w:color w:val="000000"/>
+                <w:kern w:val="0"/>
+                <w:szCs w:val="21"/>
+              </w:rPr>
+              <w:t>&lt;&gt;();</w:t>
+            </w:r>
+          </w:p>
+          <w:p>
+            <w:pPr>
+              <w:widowControl/>
+              <w:shd w:val="clear" w:color="auto" w:fill="FFFFFF"/>
+              <w:spacing w:line="285" w:lineRule="atLeast"/>
+              <w:jc w:val="left"/>
+              <w:rPr>
+                <w:rFonts w:ascii="Consolas" w:eastAsia="MS PGothic" w:hAnsi="Consolas" w:cs="MS PGothic"/>
+                <w:color w:val="000000"/>
+                <w:kern w:val="0"/>
+                <w:szCs w:val="21"/>
+              </w:rPr>
+            </w:pPr>
+            <w:r>
+              <w:rPr>
+                <w:rFonts w:ascii="Consolas" w:eastAsia="MS PGothic" w:hAnsi="Consolas" w:cs="MS PGothic"/>
+                <w:color w:val="8F08C4"/>
+                <w:kern w:val="0"/>
+                <w:szCs w:val="21"/>
+              </w:rPr>
+              <w:t>for</w:t>
+            </w:r>
+            <w:r>
+              <w:rPr>
+                <w:rFonts w:ascii="Consolas" w:eastAsia="MS PGothic" w:hAnsi="Consolas" w:cs="MS PGothic"/>
+                <w:color w:val="000000"/>
+                <w:kern w:val="0"/>
+                <w:szCs w:val="21"/>
+              </w:rPr>
+              <w:t xml:space="preserve"> (</w:t>
+            </w:r>
+            <w:r>
+              <w:rPr>
+                <w:rFonts w:ascii="Consolas" w:eastAsia="MS PGothic" w:hAnsi="Consolas" w:cs="MS PGothic"/>
+                <w:color w:val="2B91AF"/>
+                <w:kern w:val="0"/>
+                <w:szCs w:val="21"/>
+              </w:rPr>
+              <w:t>int</w:t>
+            </w:r>
+            <w:r>
+              <w:rPr>
+                <w:rFonts w:ascii="Consolas" w:eastAsia="MS PGothic" w:hAnsi="Consolas" w:cs="MS PGothic"/>
+                <w:color w:val="000000"/>
+                <w:kern w:val="0"/>
+                <w:szCs w:val="21"/>
+              </w:rPr>
+              <w:t xml:space="preserve"> </w:t>
+            </w:r>
+            <w:proofErr w:type="spellStart"/>
+            <w:r>
+              <w:rPr>
+                <w:rFonts w:ascii="Consolas" w:eastAsia="MS PGothic" w:hAnsi="Consolas" w:cs="MS PGothic"/>
+                <w:color w:val="000000"/>
+                <w:kern w:val="0"/>
+                <w:szCs w:val="21"/>
+              </w:rPr>
+              <w:t>currDay</w:t>
+            </w:r>
+            <w:proofErr w:type="spellEnd"/>
+            <w:r>
+              <w:rPr>
+                <w:rFonts w:ascii="Consolas" w:eastAsia="MS PGothic" w:hAnsi="Consolas" w:cs="MS PGothic"/>
+                <w:color w:val="000000"/>
+                <w:kern w:val="0"/>
+                <w:szCs w:val="21"/>
+              </w:rPr>
+              <w:t xml:space="preserve"> = </w:t>
+            </w:r>
+            <w:r>
+              <w:rPr>
+                <w:rFonts w:ascii="Consolas" w:eastAsia="MS PGothic" w:hAnsi="Consolas" w:cs="MS PGothic"/>
+                <w:color w:val="098658"/>
+                <w:kern w:val="0"/>
+                <w:szCs w:val="21"/>
+              </w:rPr>
+              <w:t>0</w:t>
+            </w:r>
+            <w:r>
+              <w:rPr>
+                <w:rFonts w:ascii="Consolas" w:eastAsia="MS PGothic" w:hAnsi="Consolas" w:cs="MS PGothic"/>
+                <w:color w:val="000000"/>
+                <w:kern w:val="0"/>
+                <w:szCs w:val="21"/>
+              </w:rPr>
+              <w:t xml:space="preserve">; </w:t>
+            </w:r>
+            <w:proofErr w:type="spellStart"/>
+            <w:r>
+              <w:rPr>
+                <w:rFonts w:ascii="Consolas" w:eastAsia="MS PGothic" w:hAnsi="Consolas" w:cs="MS PGothic"/>
+                <w:color w:val="000000"/>
+                <w:kern w:val="0"/>
+                <w:szCs w:val="21"/>
+              </w:rPr>
+              <w:t>currDay</w:t>
+            </w:r>
+            <w:proofErr w:type="spellEnd"/>
+            <w:r>
+              <w:rPr>
+                <w:rFonts w:ascii="Consolas" w:eastAsia="MS PGothic" w:hAnsi="Consolas" w:cs="MS PGothic"/>
+                <w:color w:val="000000"/>
+                <w:kern w:val="0"/>
+                <w:szCs w:val="21"/>
+              </w:rPr>
+              <w:t xml:space="preserve"> &lt; </w:t>
+            </w:r>
+            <w:proofErr w:type="spellStart"/>
+            <w:r>
+              <w:rPr>
+                <w:rFonts w:ascii="Consolas" w:eastAsia="MS PGothic" w:hAnsi="Consolas" w:cs="MS PGothic"/>
+                <w:color w:val="1F377F"/>
+                <w:kern w:val="0"/>
+                <w:szCs w:val="21"/>
+              </w:rPr>
+              <w:t>temperatures</w:t>
+            </w:r>
+            <w:r>
+              <w:rPr>
+                <w:rFonts w:ascii="Consolas" w:eastAsia="MS PGothic" w:hAnsi="Consolas" w:cs="MS PGothic"/>
+                <w:color w:val="000000"/>
+                <w:kern w:val="0"/>
+                <w:szCs w:val="21"/>
+              </w:rPr>
+              <w:t>.</w:t>
+            </w:r>
+            <w:r>
+              <w:rPr>
+                <w:rFonts w:ascii="Consolas" w:eastAsia="MS PGothic" w:hAnsi="Consolas" w:cs="MS PGothic"/>
+                <w:color w:val="1F377F"/>
+                <w:kern w:val="0"/>
+                <w:szCs w:val="21"/>
+              </w:rPr>
+              <w:t>length</w:t>
+            </w:r>
+            <w:proofErr w:type="spellEnd"/>
+            <w:r>
+              <w:rPr>
+                <w:rFonts w:ascii="Consolas" w:eastAsia="MS PGothic" w:hAnsi="Consolas" w:cs="MS PGothic"/>
+                <w:color w:val="000000"/>
+                <w:kern w:val="0"/>
+                <w:szCs w:val="21"/>
+              </w:rPr>
+              <w:t xml:space="preserve">; </w:t>
+            </w:r>
+            <w:proofErr w:type="spellStart"/>
+            <w:r>
+              <w:rPr>
+                <w:rFonts w:ascii="Consolas" w:eastAsia="MS PGothic" w:hAnsi="Consolas" w:cs="MS PGothic"/>
+                <w:color w:val="000000"/>
+                <w:kern w:val="0"/>
+                <w:szCs w:val="21"/>
+              </w:rPr>
+              <w:t>currDay</w:t>
+            </w:r>
+            <w:proofErr w:type="spellEnd"/>
+            <w:r>
+              <w:rPr>
+                <w:rFonts w:ascii="Consolas" w:eastAsia="MS PGothic" w:hAnsi="Consolas" w:cs="MS PGothic"/>
+                <w:color w:val="000000"/>
+                <w:kern w:val="0"/>
+                <w:szCs w:val="21"/>
+              </w:rPr>
+              <w:t>++) {</w:t>
+            </w:r>
+          </w:p>
+          <w:p>
+            <w:pPr>
+              <w:widowControl/>
+              <w:shd w:val="clear" w:color="auto" w:fill="FFFFFF"/>
+              <w:spacing w:line="285" w:lineRule="atLeast"/>
+              <w:jc w:val="left"/>
+              <w:rPr>
+                <w:rFonts w:ascii="Consolas" w:eastAsia="MS PGothic" w:hAnsi="Consolas" w:cs="MS PGothic"/>
+                <w:color w:val="000000"/>
+                <w:kern w:val="0"/>
+                <w:szCs w:val="21"/>
+              </w:rPr>
+            </w:pPr>
+            <w:r>
+              <w:rPr>
+                <w:rFonts w:ascii="Consolas" w:eastAsia="MS PGothic" w:hAnsi="Consolas" w:cs="MS PGothic"/>
+                <w:color w:val="000000"/>
+                <w:kern w:val="0"/>
+                <w:szCs w:val="21"/>
+              </w:rPr>
+              <w:t xml:space="preserve">    </w:t>
+            </w:r>
+            <w:r>
+              <w:rPr>
+                <w:rFonts w:ascii="Consolas" w:eastAsia="MS PGothic" w:hAnsi="Consolas" w:cs="MS PGothic"/>
+                <w:color w:val="8F08C4"/>
+                <w:kern w:val="0"/>
+                <w:szCs w:val="21"/>
+              </w:rPr>
+              <w:t>while</w:t>
+            </w:r>
+            <w:r>
+              <w:rPr>
+                <w:rFonts w:ascii="Consolas" w:eastAsia="MS PGothic" w:hAnsi="Consolas" w:cs="MS PGothic"/>
+                <w:color w:val="000000"/>
+                <w:kern w:val="0"/>
+                <w:szCs w:val="21"/>
+              </w:rPr>
+              <w:t xml:space="preserve"> (</w:t>
+            </w:r>
+          </w:p>
+          <w:p>
+            <w:pPr>
+              <w:widowControl/>
+              <w:shd w:val="clear" w:color="auto" w:fill="FFFFFF"/>
+              <w:spacing w:line="285" w:lineRule="atLeast"/>
+              <w:jc w:val="left"/>
+              <w:rPr>
+                <w:rFonts w:ascii="Consolas" w:eastAsia="MS PGothic" w:hAnsi="Consolas" w:cs="MS PGothic"/>
+                <w:color w:val="000000"/>
+                <w:kern w:val="0"/>
+                <w:szCs w:val="21"/>
+              </w:rPr>
+            </w:pPr>
+            <w:r>
+              <w:rPr>
+                <w:rFonts w:ascii="Consolas" w:eastAsia="MS PGothic" w:hAnsi="Consolas" w:cs="MS PGothic"/>
+                <w:color w:val="000000"/>
+                <w:kern w:val="0"/>
+                <w:szCs w:val="21"/>
+              </w:rPr>
+              <w:t>        !</w:t>
+            </w:r>
+            <w:proofErr w:type="spellStart"/>
+            <w:r>
+              <w:rPr>
+                <w:rFonts w:ascii="Consolas" w:eastAsia="MS PGothic" w:hAnsi="Consolas" w:cs="MS PGothic"/>
+                <w:color w:val="000000"/>
+                <w:kern w:val="0"/>
+                <w:szCs w:val="21"/>
+              </w:rPr>
+              <w:t>stack.</w:t>
+            </w:r>
+            <w:r>
+              <w:rPr>
+                <w:rFonts w:ascii="Consolas" w:eastAsia="MS PGothic" w:hAnsi="Consolas" w:cs="MS PGothic"/>
+                <w:color w:val="74531F"/>
+                <w:kern w:val="0"/>
+                <w:szCs w:val="21"/>
+              </w:rPr>
+              <w:t>isEmpty</w:t>
+            </w:r>
+            <w:proofErr w:type="spellEnd"/>
+            <w:r>
+              <w:rPr>
+                <w:rFonts w:ascii="Consolas" w:eastAsia="MS PGothic" w:hAnsi="Consolas" w:cs="MS PGothic"/>
+                <w:color w:val="000000"/>
+                <w:kern w:val="0"/>
+                <w:szCs w:val="21"/>
+              </w:rPr>
+              <w:t>() &amp;&amp;</w:t>
+            </w:r>
+          </w:p>
+          <w:p>
+            <w:pPr>
+              <w:widowControl/>
+              <w:shd w:val="clear" w:color="auto" w:fill="FFFFFF"/>
+              <w:spacing w:line="285" w:lineRule="atLeast"/>
+              <w:jc w:val="left"/>
+              <w:rPr>
+                <w:rFonts w:ascii="Consolas" w:eastAsia="MS PGothic" w:hAnsi="Consolas" w:cs="MS PGothic"/>
+                <w:color w:val="000000"/>
+                <w:kern w:val="0"/>
+                <w:szCs w:val="21"/>
+              </w:rPr>
+            </w:pPr>
+            <w:r>
+              <w:rPr>
+                <w:rFonts w:ascii="Consolas" w:eastAsia="MS PGothic" w:hAnsi="Consolas" w:cs="MS PGothic"/>
+                <w:color w:val="000000"/>
+                <w:kern w:val="0"/>
+                <w:szCs w:val="21"/>
+              </w:rPr>
+              <w:t>        temperatures[</w:t>
+            </w:r>
+            <w:proofErr w:type="spellStart"/>
+            <w:r>
+              <w:rPr>
+                <w:rFonts w:ascii="Consolas" w:eastAsia="MS PGothic" w:hAnsi="Consolas" w:cs="MS PGothic"/>
+                <w:color w:val="000000"/>
+                <w:kern w:val="0"/>
+                <w:szCs w:val="21"/>
+              </w:rPr>
+              <w:t>currDay</w:t>
+            </w:r>
+            <w:proofErr w:type="spellEnd"/>
+            <w:r>
+              <w:rPr>
+                <w:rFonts w:ascii="Consolas" w:eastAsia="MS PGothic" w:hAnsi="Consolas" w:cs="MS PGothic"/>
+                <w:color w:val="000000"/>
+                <w:kern w:val="0"/>
+                <w:szCs w:val="21"/>
+              </w:rPr>
+              <w:t>] &gt; temperatures[</w:t>
+            </w:r>
+            <w:proofErr w:type="spellStart"/>
+            <w:r>
+              <w:rPr>
+                <w:rFonts w:ascii="Consolas" w:eastAsia="MS PGothic" w:hAnsi="Consolas" w:cs="MS PGothic"/>
+                <w:color w:val="000000"/>
+                <w:kern w:val="0"/>
+                <w:szCs w:val="21"/>
+              </w:rPr>
+              <w:t>stack.</w:t>
+            </w:r>
+            <w:r>
+              <w:rPr>
+                <w:rFonts w:ascii="Consolas" w:eastAsia="MS PGothic" w:hAnsi="Consolas" w:cs="MS PGothic"/>
+                <w:color w:val="74531F"/>
+                <w:kern w:val="0"/>
+                <w:szCs w:val="21"/>
+              </w:rPr>
+              <w:t>peek</w:t>
+            </w:r>
+            <w:proofErr w:type="spellEnd"/>
+            <w:r>
+              <w:rPr>
+                <w:rFonts w:ascii="Consolas" w:eastAsia="MS PGothic" w:hAnsi="Consolas" w:cs="MS PGothic"/>
+                <w:color w:val="000000"/>
+                <w:kern w:val="0"/>
+                <w:szCs w:val="21"/>
+              </w:rPr>
+              <w:t>()]</w:t>
+            </w:r>
+          </w:p>
+          <w:p>
+            <w:pPr>
+              <w:widowControl/>
+              <w:shd w:val="clear" w:color="auto" w:fill="FFFFFF"/>
+              <w:spacing w:line="285" w:lineRule="atLeast"/>
+              <w:jc w:val="left"/>
+              <w:rPr>
+                <w:rFonts w:ascii="Consolas" w:eastAsia="MS PGothic" w:hAnsi="Consolas" w:cs="MS PGothic"/>
+                <w:color w:val="000000"/>
+                <w:kern w:val="0"/>
+                <w:szCs w:val="21"/>
+              </w:rPr>
+            </w:pPr>
+            <w:r>
+              <w:rPr>
+                <w:rFonts w:ascii="Consolas" w:eastAsia="MS PGothic" w:hAnsi="Consolas" w:cs="MS PGothic"/>
+                <w:color w:val="000000"/>
+                <w:kern w:val="0"/>
+                <w:szCs w:val="21"/>
+              </w:rPr>
+              <w:t>    ) {</w:t>
+            </w:r>
+          </w:p>
+          <w:p>
+            <w:pPr>
+              <w:widowControl/>
+              <w:shd w:val="clear" w:color="auto" w:fill="FFFFFF"/>
+              <w:spacing w:line="285" w:lineRule="atLeast"/>
+              <w:jc w:val="left"/>
+              <w:rPr>
+                <w:rFonts w:ascii="Consolas" w:eastAsia="MS PGothic" w:hAnsi="Consolas" w:cs="MS PGothic"/>
+                <w:color w:val="000000"/>
+                <w:kern w:val="0"/>
+                <w:szCs w:val="21"/>
+              </w:rPr>
+            </w:pPr>
+            <w:r>
+              <w:rPr>
+                <w:rFonts w:ascii="Consolas" w:eastAsia="MS PGothic" w:hAnsi="Consolas" w:cs="MS PGothic"/>
+                <w:color w:val="000000"/>
+                <w:kern w:val="0"/>
+                <w:szCs w:val="21"/>
+              </w:rPr>
+              <w:t xml:space="preserve">        </w:t>
+            </w:r>
+            <w:r>
+              <w:rPr>
+                <w:rFonts w:ascii="Consolas" w:eastAsia="MS PGothic" w:hAnsi="Consolas" w:cs="MS PGothic"/>
+                <w:color w:val="2B91AF"/>
+                <w:kern w:val="0"/>
+                <w:szCs w:val="21"/>
+              </w:rPr>
+              <w:t>int</w:t>
+            </w:r>
+            <w:r>
+              <w:rPr>
+                <w:rFonts w:ascii="Consolas" w:eastAsia="MS PGothic" w:hAnsi="Consolas" w:cs="MS PGothic"/>
+                <w:color w:val="000000"/>
+                <w:kern w:val="0"/>
+                <w:szCs w:val="21"/>
+              </w:rPr>
+              <w:t xml:space="preserve"> </w:t>
+            </w:r>
+            <w:proofErr w:type="spellStart"/>
+            <w:r>
+              <w:rPr>
+                <w:rFonts w:ascii="Consolas" w:eastAsia="MS PGothic" w:hAnsi="Consolas" w:cs="MS PGothic"/>
+                <w:color w:val="1F377F"/>
+                <w:kern w:val="0"/>
+                <w:szCs w:val="21"/>
+              </w:rPr>
+              <w:t>prevDay</w:t>
+            </w:r>
+            <w:proofErr w:type="spellEnd"/>
+            <w:r>
+              <w:rPr>
+                <w:rFonts w:ascii="Consolas" w:eastAsia="MS PGothic" w:hAnsi="Consolas" w:cs="MS PGothic"/>
+                <w:color w:val="000000"/>
+                <w:kern w:val="0"/>
+                <w:szCs w:val="21"/>
+              </w:rPr>
+              <w:t xml:space="preserve"> = </w:t>
+            </w:r>
+            <w:proofErr w:type="spellStart"/>
+            <w:r>
+              <w:rPr>
+                <w:rFonts w:ascii="Consolas" w:eastAsia="MS PGothic" w:hAnsi="Consolas" w:cs="MS PGothic"/>
+                <w:color w:val="000000"/>
+                <w:kern w:val="0"/>
+                <w:szCs w:val="21"/>
+              </w:rPr>
+              <w:t>stack.</w:t>
+            </w:r>
+            <w:r>
+              <w:rPr>
+                <w:rFonts w:ascii="Consolas" w:eastAsia="MS PGothic" w:hAnsi="Consolas" w:cs="MS PGothic"/>
+                <w:color w:val="74531F"/>
+                <w:kern w:val="0"/>
+                <w:szCs w:val="21"/>
+              </w:rPr>
+              <w:t>pop</w:t>
+            </w:r>
+            <w:proofErr w:type="spellEnd"/>
+            <w:r>
+              <w:rPr>
+                <w:rFonts w:ascii="Consolas" w:eastAsia="MS PGothic" w:hAnsi="Consolas" w:cs="MS PGothic"/>
+                <w:color w:val="000000"/>
+                <w:kern w:val="0"/>
+                <w:szCs w:val="21"/>
+              </w:rPr>
+              <w:t>();</w:t>
+            </w:r>
+          </w:p>
+          <w:p>
+            <w:pPr>
+              <w:widowControl/>
+              <w:shd w:val="clear" w:color="auto" w:fill="FFFFFF"/>
+              <w:spacing w:line="285" w:lineRule="atLeast"/>
+              <w:jc w:val="left"/>
+              <w:rPr>
+                <w:rFonts w:ascii="Consolas" w:eastAsia="MS PGothic" w:hAnsi="Consolas" w:cs="MS PGothic"/>
+                <w:color w:val="000000"/>
+                <w:kern w:val="0"/>
+                <w:szCs w:val="21"/>
+              </w:rPr>
+            </w:pPr>
+            <w:r>
+              <w:rPr>
+                <w:rFonts w:ascii="Consolas" w:eastAsia="MS PGothic" w:hAnsi="Consolas" w:cs="MS PGothic"/>
+                <w:color w:val="000000"/>
+                <w:kern w:val="0"/>
+                <w:szCs w:val="21"/>
+              </w:rPr>
+              <w:t xml:space="preserve">        </w:t>
+            </w:r>
+            <w:proofErr w:type="spellStart"/>
+            <w:r>
+              <w:rPr>
+                <w:rFonts w:ascii="Consolas" w:eastAsia="MS PGothic" w:hAnsi="Consolas" w:cs="MS PGothic"/>
+                <w:color w:val="000000"/>
+                <w:kern w:val="0"/>
+                <w:szCs w:val="21"/>
+              </w:rPr>
+              <w:t>ans</w:t>
+            </w:r>
+            <w:proofErr w:type="spellEnd"/>
+            <w:r>
+              <w:rPr>
+                <w:rFonts w:ascii="Consolas" w:eastAsia="MS PGothic" w:hAnsi="Consolas" w:cs="MS PGothic"/>
+                <w:color w:val="000000"/>
+                <w:kern w:val="0"/>
+                <w:szCs w:val="21"/>
+              </w:rPr>
+              <w:t>[</w:t>
+            </w:r>
+            <w:proofErr w:type="spellStart"/>
+            <w:r>
+              <w:rPr>
+                <w:rFonts w:ascii="Consolas" w:eastAsia="MS PGothic" w:hAnsi="Consolas" w:cs="MS PGothic"/>
+                <w:color w:val="1F377F"/>
+                <w:kern w:val="0"/>
+                <w:szCs w:val="21"/>
+              </w:rPr>
+              <w:t>prevDay</w:t>
+            </w:r>
+            <w:proofErr w:type="spellEnd"/>
+            <w:r>
+              <w:rPr>
+                <w:rFonts w:ascii="Consolas" w:eastAsia="MS PGothic" w:hAnsi="Consolas" w:cs="MS PGothic"/>
+                <w:color w:val="000000"/>
+                <w:kern w:val="0"/>
+                <w:szCs w:val="21"/>
+              </w:rPr>
+              <w:t xml:space="preserve">] = </w:t>
+            </w:r>
+            <w:proofErr w:type="spellStart"/>
+            <w:r>
+              <w:rPr>
+                <w:rFonts w:ascii="Consolas" w:eastAsia="MS PGothic" w:hAnsi="Consolas" w:cs="MS PGothic"/>
+                <w:color w:val="000000"/>
+                <w:kern w:val="0"/>
+                <w:szCs w:val="21"/>
+              </w:rPr>
+              <w:t>currDay</w:t>
+            </w:r>
+            <w:proofErr w:type="spellEnd"/>
+            <w:r>
+              <w:rPr>
+                <w:rFonts w:ascii="Consolas" w:eastAsia="MS PGothic" w:hAnsi="Consolas" w:cs="MS PGothic"/>
+                <w:color w:val="000000"/>
+                <w:kern w:val="0"/>
+                <w:szCs w:val="21"/>
+              </w:rPr>
+              <w:t xml:space="preserve"> - </w:t>
+            </w:r>
+            <w:proofErr w:type="spellStart"/>
+            <w:r>
+              <w:rPr>
+                <w:rFonts w:ascii="Consolas" w:eastAsia="MS PGothic" w:hAnsi="Consolas" w:cs="MS PGothic"/>
+                <w:color w:val="1F377F"/>
+                <w:kern w:val="0"/>
+                <w:szCs w:val="21"/>
+              </w:rPr>
+              <w:t>prevDay</w:t>
+            </w:r>
+            <w:proofErr w:type="spellEnd"/>
+            <w:r>
+              <w:rPr>
+                <w:rFonts w:ascii="Consolas" w:eastAsia="MS PGothic" w:hAnsi="Consolas" w:cs="MS PGothic"/>
+                <w:color w:val="000000"/>
+                <w:kern w:val="0"/>
+                <w:szCs w:val="21"/>
+              </w:rPr>
+              <w:t>;</w:t>
+            </w:r>
+          </w:p>
+          <w:p>
+            <w:pPr>
+              <w:widowControl/>
+              <w:shd w:val="clear" w:color="auto" w:fill="FFFFFF"/>
+              <w:spacing w:line="285" w:lineRule="atLeast"/>
+              <w:jc w:val="left"/>
+              <w:rPr>
+                <w:rFonts w:ascii="Consolas" w:eastAsia="MS PGothic" w:hAnsi="Consolas" w:cs="MS PGothic"/>
+                <w:color w:val="000000"/>
+                <w:kern w:val="0"/>
+                <w:szCs w:val="21"/>
+              </w:rPr>
+            </w:pPr>
+            <w:r>
+              <w:rPr>
+                <w:rFonts w:ascii="Consolas" w:eastAsia="MS PGothic" w:hAnsi="Consolas" w:cs="MS PGothic"/>
+                <w:color w:val="000000"/>
+                <w:kern w:val="0"/>
+                <w:szCs w:val="21"/>
+              </w:rPr>
+              <w:t>    }</w:t>
+            </w:r>
+          </w:p>
+          <w:p>
+            <w:pPr>
+              <w:widowControl/>
+              <w:shd w:val="clear" w:color="auto" w:fill="FFFFFF"/>
+              <w:spacing w:line="285" w:lineRule="atLeast"/>
+              <w:jc w:val="left"/>
+              <w:rPr>
+                <w:rFonts w:ascii="Consolas" w:eastAsia="MS PGothic" w:hAnsi="Consolas" w:cs="MS PGothic"/>
+                <w:color w:val="000000"/>
+                <w:kern w:val="0"/>
+                <w:szCs w:val="21"/>
+              </w:rPr>
+            </w:pPr>
+            <w:r>
+              <w:rPr>
+                <w:rFonts w:ascii="Consolas" w:eastAsia="MS PGothic" w:hAnsi="Consolas" w:cs="MS PGothic"/>
+                <w:color w:val="000000"/>
+                <w:kern w:val="0"/>
+                <w:szCs w:val="21"/>
+              </w:rPr>
+              <w:t xml:space="preserve">    </w:t>
+            </w:r>
+            <w:proofErr w:type="spellStart"/>
+            <w:r>
+              <w:rPr>
+                <w:rFonts w:ascii="Consolas" w:eastAsia="MS PGothic" w:hAnsi="Consolas" w:cs="MS PGothic"/>
+                <w:color w:val="000000"/>
+                <w:kern w:val="0"/>
+                <w:szCs w:val="21"/>
+              </w:rPr>
+              <w:t>stack.</w:t>
+            </w:r>
+            <w:r>
+              <w:rPr>
+                <w:rFonts w:ascii="Consolas" w:eastAsia="MS PGothic" w:hAnsi="Consolas" w:cs="MS PGothic"/>
+                <w:color w:val="74531F"/>
+                <w:kern w:val="0"/>
+                <w:szCs w:val="21"/>
+              </w:rPr>
+              <w:t>add</w:t>
+            </w:r>
+            <w:proofErr w:type="spellEnd"/>
+            <w:r>
+              <w:rPr>
+                <w:rFonts w:ascii="Consolas" w:eastAsia="MS PGothic" w:hAnsi="Consolas" w:cs="MS PGothic"/>
+                <w:color w:val="000000"/>
+                <w:kern w:val="0"/>
+                <w:szCs w:val="21"/>
+              </w:rPr>
+              <w:t>(</w:t>
+            </w:r>
+            <w:proofErr w:type="spellStart"/>
+            <w:r>
+              <w:rPr>
+                <w:rFonts w:ascii="Consolas" w:eastAsia="MS PGothic" w:hAnsi="Consolas" w:cs="MS PGothic"/>
+                <w:color w:val="000000"/>
+                <w:kern w:val="0"/>
+                <w:szCs w:val="21"/>
+              </w:rPr>
+              <w:t>currDay</w:t>
+            </w:r>
+            <w:proofErr w:type="spellEnd"/>
+            <w:r>
+              <w:rPr>
+                <w:rFonts w:ascii="Consolas" w:eastAsia="MS PGothic" w:hAnsi="Consolas" w:cs="MS PGothic"/>
+                <w:color w:val="000000"/>
+                <w:kern w:val="0"/>
+                <w:szCs w:val="21"/>
+              </w:rPr>
+              <w:t>);</w:t>
+            </w:r>
+          </w:p>
+          <w:p>
+            <w:pPr>
+              <w:widowControl/>
+              <w:shd w:val="clear" w:color="auto" w:fill="FFFFFF"/>
+              <w:spacing w:line="285" w:lineRule="atLeast"/>
+              <w:jc w:val="left"/>
+              <w:rPr>
+                <w:rFonts w:ascii="Consolas" w:eastAsia="MS PGothic" w:hAnsi="Consolas" w:cs="MS PGothic" w:hint="eastAsia"/>
+                <w:color w:val="000000"/>
+                <w:kern w:val="0"/>
+                <w:szCs w:val="21"/>
+              </w:rPr>
+            </w:pPr>
+            <w:r>
+              <w:rPr>
+                <w:rFonts w:ascii="Consolas" w:eastAsia="MS PGothic" w:hAnsi="Consolas" w:cs="MS PGothic"/>
+                <w:color w:val="000000"/>
+                <w:kern w:val="0"/>
+                <w:szCs w:val="21"/>
+              </w:rPr>
+              <w:t>}</w:t>
+            </w:r>
+          </w:p>
+        </w:tc>
+      </w:tr>
+    </w:tbl>
+    <w:p>
+      <w:pPr>
+        <w:rPr>
+          <w:rFonts w:hint="eastAsia"/>
+          <w:b/>
+          <w:bCs/>
+        </w:rPr>
+      </w:pPr>
+    </w:p>
     <w:p>
       <w:pPr>
         <w:rPr>

</xml_diff>